<commit_message>
Updated lab with VS 2017 and deployment slot content
</commit_message>
<xml_diff>
--- a/labs/Word/Embracing Continuous Delivery with Release Management for Visual Studio 2017.docx
+++ b/labs/Word/Embracing Continuous Delivery with Release Management for Visual Studio 2017.docx
@@ -67,7 +67,7 @@
           <w:noProof/>
           <w:lang w:eastAsia="ko-KR"/>
         </w:rPr>
-        <w:t>/1</w:t>
+        <w:t>/27</w:t>
       </w:r>
       <w:r>
         <w:rPr>
@@ -75,7 +75,7 @@
           <w:noProof/>
           <w:lang w:eastAsia="ko-KR"/>
         </w:rPr>
-        <w:t>3</w:t>
+        <w:t>/2</w:t>
       </w:r>
       <w:bookmarkStart w:id="0" w:name="_GoBack"/>
       <w:bookmarkEnd w:id="0"/>
@@ -85,7 +85,7 @@
           <w:noProof/>
           <w:lang w:eastAsia="ko-KR"/>
         </w:rPr>
-        <w:t>/2017</w:t>
+        <w:t>017</w:t>
       </w:r>
     </w:p>
     <w:sdt>
@@ -167,7 +167,7 @@
           <w:r>
             <w:fldChar w:fldCharType="separate"/>
           </w:r>
-          <w:hyperlink w:anchor="_Toc473987083" w:history="1">
+          <w:hyperlink w:anchor="_Toc475992224" w:history="1">
             <w:r>
               <w:rPr>
                 <w:rStyle w:val="Hyperlink"/>
@@ -194,7 +194,7 @@
                 <w:noProof/>
                 <w:webHidden/>
               </w:rPr>
-              <w:instrText xml:space="preserve"> PAGEREF _Toc473987083 \h </w:instrText>
+              <w:instrText xml:space="preserve"> PAGEREF _Toc475992224 \h </w:instrText>
             </w:r>
             <w:r>
               <w:rPr>
@@ -236,7 +236,7 @@
               <w:lang w:bidi="ar-SA"/>
             </w:rPr>
           </w:pPr>
-          <w:hyperlink w:anchor="_Toc473987084" w:history="1">
+          <w:hyperlink w:anchor="_Toc475992225" w:history="1">
             <w:r>
               <w:rPr>
                 <w:rStyle w:val="Hyperlink"/>
@@ -263,7 +263,7 @@
                 <w:noProof/>
                 <w:webHidden/>
               </w:rPr>
-              <w:instrText xml:space="preserve"> PAGEREF _Toc473987084 \h </w:instrText>
+              <w:instrText xml:space="preserve"> PAGEREF _Toc475992225 \h </w:instrText>
             </w:r>
             <w:r>
               <w:rPr>
@@ -283,7 +283,7 @@
                 <w:noProof/>
                 <w:webHidden/>
               </w:rPr>
-              <w:t>1</w:t>
+              <w:t>2</w:t>
             </w:r>
             <w:r>
               <w:rPr>
@@ -305,7 +305,7 @@
               <w:lang w:bidi="ar-SA"/>
             </w:rPr>
           </w:pPr>
-          <w:hyperlink w:anchor="_Toc473987085" w:history="1">
+          <w:hyperlink w:anchor="_Toc475992226" w:history="1">
             <w:r>
               <w:rPr>
                 <w:rStyle w:val="Hyperlink"/>
@@ -332,7 +332,7 @@
                 <w:noProof/>
                 <w:webHidden/>
               </w:rPr>
-              <w:instrText xml:space="preserve"> PAGEREF _Toc473987085 \h </w:instrText>
+              <w:instrText xml:space="preserve"> PAGEREF _Toc475992226 \h </w:instrText>
             </w:r>
             <w:r>
               <w:rPr>
@@ -374,7 +374,7 @@
               <w:lang w:bidi="ar-SA"/>
             </w:rPr>
           </w:pPr>
-          <w:hyperlink w:anchor="_Toc473987086" w:history="1">
+          <w:hyperlink w:anchor="_Toc475992227" w:history="1">
             <w:r>
               <w:rPr>
                 <w:rStyle w:val="Hyperlink"/>
@@ -401,7 +401,7 @@
                 <w:noProof/>
                 <w:webHidden/>
               </w:rPr>
-              <w:instrText xml:space="preserve"> PAGEREF _Toc473987086 \h </w:instrText>
+              <w:instrText xml:space="preserve"> PAGEREF _Toc475992227 \h </w:instrText>
             </w:r>
             <w:r>
               <w:rPr>
@@ -443,7 +443,7 @@
               <w:lang w:bidi="ar-SA"/>
             </w:rPr>
           </w:pPr>
-          <w:hyperlink w:anchor="_Toc473987087" w:history="1">
+          <w:hyperlink w:anchor="_Toc475992228" w:history="1">
             <w:r>
               <w:rPr>
                 <w:rStyle w:val="Hyperlink"/>
@@ -470,7 +470,7 @@
                 <w:noProof/>
                 <w:webHidden/>
               </w:rPr>
-              <w:instrText xml:space="preserve"> PAGEREF _Toc473987087 \h </w:instrText>
+              <w:instrText xml:space="preserve"> PAGEREF _Toc475992228 \h </w:instrText>
             </w:r>
             <w:r>
               <w:rPr>
@@ -512,7 +512,7 @@
               <w:lang w:bidi="ar-SA"/>
             </w:rPr>
           </w:pPr>
-          <w:hyperlink w:anchor="_Toc473987088" w:history="1">
+          <w:hyperlink w:anchor="_Toc475992229" w:history="1">
             <w:r>
               <w:rPr>
                 <w:rStyle w:val="Hyperlink"/>
@@ -539,7 +539,7 @@
                 <w:noProof/>
                 <w:webHidden/>
               </w:rPr>
-              <w:instrText xml:space="preserve"> PAGEREF _Toc473987088 \h </w:instrText>
+              <w:instrText xml:space="preserve"> PAGEREF _Toc475992229 \h </w:instrText>
             </w:r>
             <w:r>
               <w:rPr>
@@ -581,7 +581,7 @@
               <w:lang w:bidi="ar-SA"/>
             </w:rPr>
           </w:pPr>
-          <w:hyperlink w:anchor="_Toc473987089" w:history="1">
+          <w:hyperlink w:anchor="_Toc475992230" w:history="1">
             <w:r>
               <w:rPr>
                 <w:rStyle w:val="Hyperlink"/>
@@ -608,7 +608,7 @@
                 <w:noProof/>
                 <w:webHidden/>
               </w:rPr>
-              <w:instrText xml:space="preserve"> PAGEREF _Toc473987089 \h </w:instrText>
+              <w:instrText xml:space="preserve"> PAGEREF _Toc475992230 \h </w:instrText>
             </w:r>
             <w:r>
               <w:rPr>
@@ -650,7 +650,7 @@
               <w:lang w:bidi="ar-SA"/>
             </w:rPr>
           </w:pPr>
-          <w:hyperlink w:anchor="_Toc473987090" w:history="1">
+          <w:hyperlink w:anchor="_Toc475992231" w:history="1">
             <w:r>
               <w:rPr>
                 <w:rStyle w:val="Hyperlink"/>
@@ -677,7 +677,7 @@
                 <w:noProof/>
                 <w:webHidden/>
               </w:rPr>
-              <w:instrText xml:space="preserve"> PAGEREF _Toc473987090 \h </w:instrText>
+              <w:instrText xml:space="preserve"> PAGEREF _Toc475992231 \h </w:instrText>
             </w:r>
             <w:r>
               <w:rPr>
@@ -719,13 +719,13 @@
               <w:lang w:bidi="ar-SA"/>
             </w:rPr>
           </w:pPr>
-          <w:hyperlink w:anchor="_Toc473987091" w:history="1">
+          <w:hyperlink w:anchor="_Toc475992232" w:history="1">
             <w:r>
               <w:rPr>
                 <w:rStyle w:val="Hyperlink"/>
                 <w:noProof/>
               </w:rPr>
-              <w:t>Exercise 3: Releasing To Azure (optional)</w:t>
+              <w:t>Exercise 3: Releasing To Azure</w:t>
             </w:r>
             <w:r>
               <w:rPr>
@@ -746,7 +746,7 @@
                 <w:noProof/>
                 <w:webHidden/>
               </w:rPr>
-              <w:instrText xml:space="preserve"> PAGEREF _Toc473987091 \h </w:instrText>
+              <w:instrText xml:space="preserve"> PAGEREF _Toc475992232 \h </w:instrText>
             </w:r>
             <w:r>
               <w:rPr>
@@ -788,7 +788,7 @@
               <w:lang w:bidi="ar-SA"/>
             </w:rPr>
           </w:pPr>
-          <w:hyperlink w:anchor="_Toc473987092" w:history="1">
+          <w:hyperlink w:anchor="_Toc475992233" w:history="1">
             <w:r>
               <w:rPr>
                 <w:rStyle w:val="Hyperlink"/>
@@ -815,7 +815,7 @@
                 <w:noProof/>
                 <w:webHidden/>
               </w:rPr>
-              <w:instrText xml:space="preserve"> PAGEREF _Toc473987092 \h </w:instrText>
+              <w:instrText xml:space="preserve"> PAGEREF _Toc475992233 \h </w:instrText>
             </w:r>
             <w:r>
               <w:rPr>
@@ -857,7 +857,7 @@
               <w:lang w:bidi="ar-SA"/>
             </w:rPr>
           </w:pPr>
-          <w:hyperlink w:anchor="_Toc473987093" w:history="1">
+          <w:hyperlink w:anchor="_Toc475992234" w:history="1">
             <w:r>
               <w:rPr>
                 <w:rStyle w:val="Hyperlink"/>
@@ -884,76 +884,7 @@
                 <w:noProof/>
                 <w:webHidden/>
               </w:rPr>
-              <w:instrText xml:space="preserve"> PAGEREF _Toc473987093 \h </w:instrText>
-            </w:r>
-            <w:r>
-              <w:rPr>
-                <w:noProof/>
-                <w:webHidden/>
-              </w:rPr>
-            </w:r>
-            <w:r>
-              <w:rPr>
-                <w:noProof/>
-                <w:webHidden/>
-              </w:rPr>
-              <w:fldChar w:fldCharType="separate"/>
-            </w:r>
-            <w:r>
-              <w:rPr>
-                <w:noProof/>
-                <w:webHidden/>
-              </w:rPr>
-              <w:t>30</w:t>
-            </w:r>
-            <w:r>
-              <w:rPr>
-                <w:noProof/>
-                <w:webHidden/>
-              </w:rPr>
-              <w:fldChar w:fldCharType="end"/>
-            </w:r>
-          </w:hyperlink>
-        </w:p>
-        <w:p>
-          <w:pPr>
-            <w:pStyle w:val="TOC2"/>
-            <w:tabs>
-              <w:tab w:val="right" w:leader="dot" w:pos="9710"/>
-            </w:tabs>
-            <w:rPr>
-              <w:noProof/>
-              <w:lang w:bidi="ar-SA"/>
-            </w:rPr>
-          </w:pPr>
-          <w:hyperlink w:anchor="_Toc473987094" w:history="1">
-            <w:r>
-              <w:rPr>
-                <w:rStyle w:val="Hyperlink"/>
-                <w:noProof/>
-              </w:rPr>
-              <w:t>Task 3: Creating a release environment for Azure</w:t>
-            </w:r>
-            <w:r>
-              <w:rPr>
-                <w:noProof/>
-                <w:webHidden/>
-              </w:rPr>
-              <w:tab/>
-            </w:r>
-            <w:r>
-              <w:rPr>
-                <w:noProof/>
-                <w:webHidden/>
-              </w:rPr>
-              <w:fldChar w:fldCharType="begin"/>
-            </w:r>
-            <w:r>
-              <w:rPr>
-                <w:noProof/>
-                <w:webHidden/>
-              </w:rPr>
-              <w:instrText xml:space="preserve"> PAGEREF _Toc473987094 \h </w:instrText>
+              <w:instrText xml:space="preserve"> PAGEREF _Toc475992234 \h </w:instrText>
             </w:r>
             <w:r>
               <w:rPr>
@@ -995,7 +926,76 @@
               <w:lang w:bidi="ar-SA"/>
             </w:rPr>
           </w:pPr>
-          <w:hyperlink w:anchor="_Toc473987095" w:history="1">
+          <w:hyperlink w:anchor="_Toc475992235" w:history="1">
+            <w:r>
+              <w:rPr>
+                <w:rStyle w:val="Hyperlink"/>
+                <w:noProof/>
+              </w:rPr>
+              <w:t>Task 3: Creating a release environment for Azure</w:t>
+            </w:r>
+            <w:r>
+              <w:rPr>
+                <w:noProof/>
+                <w:webHidden/>
+              </w:rPr>
+              <w:tab/>
+            </w:r>
+            <w:r>
+              <w:rPr>
+                <w:noProof/>
+                <w:webHidden/>
+              </w:rPr>
+              <w:fldChar w:fldCharType="begin"/>
+            </w:r>
+            <w:r>
+              <w:rPr>
+                <w:noProof/>
+                <w:webHidden/>
+              </w:rPr>
+              <w:instrText xml:space="preserve"> PAGEREF _Toc475992235 \h </w:instrText>
+            </w:r>
+            <w:r>
+              <w:rPr>
+                <w:noProof/>
+                <w:webHidden/>
+              </w:rPr>
+            </w:r>
+            <w:r>
+              <w:rPr>
+                <w:noProof/>
+                <w:webHidden/>
+              </w:rPr>
+              <w:fldChar w:fldCharType="separate"/>
+            </w:r>
+            <w:r>
+              <w:rPr>
+                <w:noProof/>
+                <w:webHidden/>
+              </w:rPr>
+              <w:t>32</w:t>
+            </w:r>
+            <w:r>
+              <w:rPr>
+                <w:noProof/>
+                <w:webHidden/>
+              </w:rPr>
+              <w:fldChar w:fldCharType="end"/>
+            </w:r>
+          </w:hyperlink>
+        </w:p>
+        <w:p>
+          <w:pPr>
+            <w:pStyle w:val="TOC2"/>
+            <w:tabs>
+              <w:tab w:val="right" w:leader="dot" w:pos="9710"/>
+            </w:tabs>
+            <w:rPr>
+              <w:noProof/>
+              <w:lang w:bidi="ar-SA"/>
+            </w:rPr>
+          </w:pPr>
+          <w:hyperlink w:anchor="_Toc475992236" w:history="1">
             <w:r>
               <w:rPr>
                 <w:rStyle w:val="Hyperlink"/>
@@ -1022,7 +1022,7 @@
                 <w:noProof/>
                 <w:webHidden/>
               </w:rPr>
-              <w:instrText xml:space="preserve"> PAGEREF _Toc473987095 \h </w:instrText>
+              <w:instrText xml:space="preserve"> PAGEREF _Toc475992236 \h </w:instrText>
             </w:r>
             <w:r>
               <w:rPr>
@@ -1042,7 +1042,145 @@
                 <w:noProof/>
                 <w:webHidden/>
               </w:rPr>
-              <w:t>37</w:t>
+              <w:t>40</w:t>
+            </w:r>
+            <w:r>
+              <w:rPr>
+                <w:noProof/>
+                <w:webHidden/>
+              </w:rPr>
+              <w:fldChar w:fldCharType="end"/>
+            </w:r>
+          </w:hyperlink>
+        </w:p>
+        <w:p>
+          <w:pPr>
+            <w:pStyle w:val="TOC2"/>
+            <w:tabs>
+              <w:tab w:val="right" w:leader="dot" w:pos="9710"/>
+            </w:tabs>
+            <w:rPr>
+              <w:noProof/>
+              <w:lang w:bidi="ar-SA"/>
+            </w:rPr>
+          </w:pPr>
+          <w:hyperlink w:anchor="_Toc475992237" w:history="1">
+            <w:r>
+              <w:rPr>
+                <w:rStyle w:val="Hyperlink"/>
+                <w:noProof/>
+              </w:rPr>
+              <w:t>Task 5: Deploying to Azure from Visual Studio</w:t>
+            </w:r>
+            <w:r>
+              <w:rPr>
+                <w:noProof/>
+                <w:webHidden/>
+              </w:rPr>
+              <w:tab/>
+            </w:r>
+            <w:r>
+              <w:rPr>
+                <w:noProof/>
+                <w:webHidden/>
+              </w:rPr>
+              <w:fldChar w:fldCharType="begin"/>
+            </w:r>
+            <w:r>
+              <w:rPr>
+                <w:noProof/>
+                <w:webHidden/>
+              </w:rPr>
+              <w:instrText xml:space="preserve"> PAGEREF _Toc475992237 \h </w:instrText>
+            </w:r>
+            <w:r>
+              <w:rPr>
+                <w:noProof/>
+                <w:webHidden/>
+              </w:rPr>
+            </w:r>
+            <w:r>
+              <w:rPr>
+                <w:noProof/>
+                <w:webHidden/>
+              </w:rPr>
+              <w:fldChar w:fldCharType="separate"/>
+            </w:r>
+            <w:r>
+              <w:rPr>
+                <w:noProof/>
+                <w:webHidden/>
+              </w:rPr>
+              <w:t>41</w:t>
+            </w:r>
+            <w:r>
+              <w:rPr>
+                <w:noProof/>
+                <w:webHidden/>
+              </w:rPr>
+              <w:fldChar w:fldCharType="end"/>
+            </w:r>
+          </w:hyperlink>
+        </w:p>
+        <w:p>
+          <w:pPr>
+            <w:pStyle w:val="TOC2"/>
+            <w:tabs>
+              <w:tab w:val="right" w:leader="dot" w:pos="9710"/>
+            </w:tabs>
+            <w:rPr>
+              <w:noProof/>
+              <w:lang w:bidi="ar-SA"/>
+            </w:rPr>
+          </w:pPr>
+          <w:hyperlink w:anchor="_Toc475992238" w:history="1">
+            <w:r>
+              <w:rPr>
+                <w:rStyle w:val="Hyperlink"/>
+                <w:noProof/>
+              </w:rPr>
+              <w:t>Task 6: Working with deployment slots</w:t>
+            </w:r>
+            <w:r>
+              <w:rPr>
+                <w:noProof/>
+                <w:webHidden/>
+              </w:rPr>
+              <w:tab/>
+            </w:r>
+            <w:r>
+              <w:rPr>
+                <w:noProof/>
+                <w:webHidden/>
+              </w:rPr>
+              <w:fldChar w:fldCharType="begin"/>
+            </w:r>
+            <w:r>
+              <w:rPr>
+                <w:noProof/>
+                <w:webHidden/>
+              </w:rPr>
+              <w:instrText xml:space="preserve"> PAGEREF _Toc475992238 \h </w:instrText>
+            </w:r>
+            <w:r>
+              <w:rPr>
+                <w:noProof/>
+                <w:webHidden/>
+              </w:rPr>
+            </w:r>
+            <w:r>
+              <w:rPr>
+                <w:noProof/>
+                <w:webHidden/>
+              </w:rPr>
+              <w:fldChar w:fldCharType="separate"/>
+            </w:r>
+            <w:r>
+              <w:rPr>
+                <w:noProof/>
+                <w:webHidden/>
+              </w:rPr>
+              <w:t>47</w:t>
             </w:r>
             <w:r>
               <w:rPr>
@@ -1086,7 +1224,7 @@
       <w:pPr>
         <w:pStyle w:val="Heading1"/>
       </w:pPr>
-      <w:bookmarkStart w:id="1" w:name="_Toc473987083"/>
+      <w:bookmarkStart w:id="1" w:name="_Toc475992224"/>
       <w:r>
         <w:t>Overview</w:t>
       </w:r>
@@ -1104,8 +1242,9 @@
       <w:pPr>
         <w:pStyle w:val="Heading2"/>
       </w:pPr>
-      <w:bookmarkStart w:id="2" w:name="_Toc473987084"/>
-      <w:r>
+      <w:bookmarkStart w:id="2" w:name="_Toc475992225"/>
+      <w:r>
+        <w:lastRenderedPageBreak/>
         <w:t>Prerequisites</w:t>
       </w:r>
       <w:bookmarkEnd w:id="2"/>
@@ -1133,9 +1272,8 @@
       <w:pPr>
         <w:pStyle w:val="Heading2"/>
       </w:pPr>
-      <w:bookmarkStart w:id="3" w:name="_Toc473987085"/>
-      <w:r>
-        <w:lastRenderedPageBreak/>
+      <w:bookmarkStart w:id="3" w:name="_Toc475992226"/>
+      <w:r>
         <w:t>About the Fabrikam Fiber Scenario</w:t>
       </w:r>
       <w:bookmarkEnd w:id="3"/>
@@ -1214,7 +1352,7 @@
       <w:pPr>
         <w:pStyle w:val="Heading1"/>
       </w:pPr>
-      <w:bookmarkStart w:id="4" w:name="_Toc473987086"/>
+      <w:bookmarkStart w:id="4" w:name="_Toc475992227"/>
       <w:r>
         <w:t>Exercise 1: Continuous Release Management</w:t>
       </w:r>
@@ -1243,7 +1381,7 @@
       </w:pPr>
       <w:bookmarkStart w:id="5" w:name="_Toc429731978"/>
       <w:bookmarkStart w:id="6" w:name="_Toc472601540"/>
-      <w:bookmarkStart w:id="7" w:name="_Toc473987087"/>
+      <w:bookmarkStart w:id="7" w:name="_Toc475992228"/>
       <w:r>
         <w:t xml:space="preserve">Task 1: </w:t>
       </w:r>
@@ -1468,6 +1606,7 @@
         </w:numPr>
       </w:pPr>
       <w:r>
+        <w:lastRenderedPageBreak/>
         <w:t>You can easily edit files on the server and check them in from the browser, which is great for scenarios where you only need to make minor tweaks. You’ll come back to this tab in future steps, so leave it open as you move forward.</w:t>
       </w:r>
     </w:p>
@@ -1480,7 +1619,6 @@
         </w:numPr>
       </w:pPr>
       <w:r>
-        <w:lastRenderedPageBreak/>
         <w:t xml:space="preserve">Right-click the </w:t>
       </w:r>
       <w:r>
@@ -2603,7 +2741,7 @@
         <w:pStyle w:val="Heading2"/>
       </w:pPr>
       <w:bookmarkStart w:id="8" w:name="_Toc472601541"/>
-      <w:bookmarkStart w:id="9" w:name="_Toc473987088"/>
+      <w:bookmarkStart w:id="9" w:name="_Toc475992229"/>
       <w:r>
         <w:t xml:space="preserve">Task </w:t>
       </w:r>
@@ -4336,7 +4474,7 @@
       <w:pPr>
         <w:pStyle w:val="Heading1"/>
       </w:pPr>
-      <w:bookmarkStart w:id="10" w:name="_Toc473987089"/>
+      <w:bookmarkStart w:id="10" w:name="_Toc475992230"/>
       <w:r>
         <w:t>Exercise 2: Gated Releases</w:t>
       </w:r>
@@ -4355,7 +4493,7 @@
         <w:pStyle w:val="Heading2"/>
       </w:pPr>
       <w:bookmarkStart w:id="11" w:name="_Toc472601543"/>
-      <w:bookmarkStart w:id="12" w:name="_Toc473987090"/>
+      <w:bookmarkStart w:id="12" w:name="_Toc475992231"/>
       <w:r>
         <w:t xml:space="preserve">Task 1: </w:t>
       </w:r>
@@ -5308,9 +5446,9 @@
       <w:pPr>
         <w:pStyle w:val="Heading1"/>
       </w:pPr>
-      <w:bookmarkStart w:id="13" w:name="_Toc473987091"/>
-      <w:r>
-        <w:t>Exercise 3: Releasing To Azure (optional)</w:t>
+      <w:bookmarkStart w:id="13" w:name="_Toc475992232"/>
+      <w:r>
+        <w:t>Exercise 3: Releasing To Azure</w:t>
       </w:r>
       <w:bookmarkEnd w:id="13"/>
     </w:p>
@@ -5331,7 +5469,7 @@
         <w:pStyle w:val="Heading2"/>
       </w:pPr>
       <w:bookmarkStart w:id="14" w:name="_Toc472601545"/>
-      <w:bookmarkStart w:id="15" w:name="_Toc473987092"/>
+      <w:bookmarkStart w:id="15" w:name="_Toc475992233"/>
       <w:r>
         <w:t xml:space="preserve">Task 1: </w:t>
       </w:r>
@@ -5402,10 +5540,22 @@
         <w:rPr>
           <w:b/>
         </w:rPr>
-        <w:t>+New | Data + Storage | SQL Database (new database)</w:t>
-      </w:r>
-      <w:r>
-        <w:t xml:space="preserve"> to create a new database.</w:t>
+        <w:t>+New | Data</w:t>
+      </w:r>
+      <w:r>
+        <w:rPr>
+          <w:b/>
+        </w:rPr>
+        <w:t>bases</w:t>
+      </w:r>
+      <w:r>
+        <w:rPr>
+          <w:b/>
+        </w:rPr>
+        <w:t xml:space="preserve"> | SQL Database </w:t>
+      </w:r>
+      <w:r>
+        <w:t>to create a new database.</w:t>
       </w:r>
     </w:p>
     <w:p>
@@ -5420,10 +5570,10 @@
         </w:rPr>
         <w:lastRenderedPageBreak/>
         <w:drawing>
-          <wp:inline distT="0" distB="0" distL="0" distR="0" wp14:anchorId="4855A14F" wp14:editId="181A4152">
-            <wp:extent cx="4442604" cy="1310948"/>
-            <wp:effectExtent l="0" t="0" r="0" b="3810"/>
-            <wp:docPr id="141" name="Picture 141"/>
+          <wp:inline distT="0" distB="0" distL="0" distR="0" wp14:anchorId="1541C819" wp14:editId="7CBCBD46">
+            <wp:extent cx="6172200" cy="3225165"/>
+            <wp:effectExtent l="0" t="0" r="0" b="0"/>
+            <wp:docPr id="13" name="Picture 13"/>
             <wp:cNvGraphicFramePr>
               <a:graphicFrameLocks xmlns:a="http://schemas.openxmlformats.org/drawingml/2006/main" noChangeAspect="1"/>
             </wp:cNvGraphicFramePr>
@@ -5443,7 +5593,7 @@
                   <pic:spPr>
                     <a:xfrm>
                       <a:off x="0" y="0"/>
-                      <a:ext cx="4473941" cy="1320195"/>
+                      <a:ext cx="6172200" cy="3225165"/>
                     </a:xfrm>
                     <a:prstGeom prst="rect">
                       <a:avLst/>
@@ -5632,10 +5782,10 @@
         </w:rPr>
         <w:lastRenderedPageBreak/>
         <w:drawing>
-          <wp:inline distT="0" distB="0" distL="0" distR="0" wp14:anchorId="29B4A4D4" wp14:editId="12241BC8">
-            <wp:extent cx="2076292" cy="3416060"/>
+          <wp:inline distT="0" distB="0" distL="0" distR="0" wp14:anchorId="384421E3" wp14:editId="28D4E353">
+            <wp:extent cx="2838095" cy="3800000"/>
             <wp:effectExtent l="0" t="0" r="635" b="0"/>
-            <wp:docPr id="146" name="Picture 146"/>
+            <wp:docPr id="14" name="Picture 14"/>
             <wp:cNvGraphicFramePr>
               <a:graphicFrameLocks xmlns:a="http://schemas.openxmlformats.org/drawingml/2006/main" noChangeAspect="1"/>
             </wp:cNvGraphicFramePr>
@@ -5655,7 +5805,7 @@
                   <pic:spPr>
                     <a:xfrm>
                       <a:off x="0" y="0"/>
-                      <a:ext cx="2081965" cy="3425394"/>
+                      <a:ext cx="2838095" cy="3800000"/>
                     </a:xfrm>
                     <a:prstGeom prst="rect">
                       <a:avLst/>
@@ -6056,6 +6206,9 @@
       <w:r>
         <w:t>. No other external IPs will be allowed to connect to your database unless you explicitly let them.</w:t>
       </w:r>
+      <w:r>
+        <w:t xml:space="preserve"> Close this blade.</w:t>
+      </w:r>
     </w:p>
     <w:p>
       <w:pPr>
@@ -6122,7 +6275,13 @@
         <w:t>Resources</w:t>
       </w:r>
       <w:r>
-        <w:t xml:space="preserve"> group, click your SQL database. In the new blade, click </w:t>
+        <w:t xml:space="preserve"> group, click your SQL database</w:t>
+      </w:r>
+      <w:r>
+        <w:t xml:space="preserve"> (not the server)</w:t>
+      </w:r>
+      <w:r>
+        <w:t xml:space="preserve">. In the new blade, click </w:t>
       </w:r>
       <w:r>
         <w:rPr>
@@ -6201,6 +6360,9 @@
       <w:r>
         <w:t xml:space="preserve"> string to your clipboard so you can configure your new web site to use it.</w:t>
       </w:r>
+      <w:r>
+        <w:t xml:space="preserve"> Close this blade.</w:t>
+      </w:r>
     </w:p>
     <w:p>
       <w:pPr>
@@ -6258,6 +6420,30 @@
         </w:numPr>
       </w:pPr>
       <w:r>
+        <w:t xml:space="preserve">Open a new instance of </w:t>
+      </w:r>
+      <w:r>
+        <w:rPr>
+          <w:b/>
+        </w:rPr>
+        <w:t>Notepad</w:t>
+      </w:r>
+      <w:r>
+        <w:t xml:space="preserve"> and</w:t>
+      </w:r>
+      <w:r>
+        <w:t xml:space="preserve"> paste the connection string into it. This will make it easier to edit and retrieve later on in case anything happens to the clipboard copy.</w:t>
+      </w:r>
+    </w:p>
+    <w:p>
+      <w:pPr>
+        <w:pStyle w:val="ListParagraph"/>
+        <w:numPr>
+          <w:ilvl w:val="0"/>
+          <w:numId w:val="27"/>
+        </w:numPr>
+      </w:pPr>
+      <w:r>
         <w:t xml:space="preserve">On the </w:t>
       </w:r>
       <w:r>
@@ -6285,7 +6471,7 @@
         <w:t>SQL Server Management Studio</w:t>
       </w:r>
       <w:r>
-        <w:t xml:space="preserve"> later on to save time.</w:t>
+        <w:t xml:space="preserve"> later on.</w:t>
       </w:r>
     </w:p>
     <w:p>
@@ -6299,10 +6485,10 @@
           <w:lang w:bidi="ar-SA"/>
         </w:rPr>
         <w:drawing>
-          <wp:inline distT="0" distB="0" distL="0" distR="0" wp14:anchorId="2216B9AE" wp14:editId="5CDE1456">
-            <wp:extent cx="3609524" cy="323810"/>
-            <wp:effectExtent l="0" t="0" r="0" b="635"/>
-            <wp:docPr id="120" name="Picture 120"/>
+          <wp:inline distT="0" distB="0" distL="0" distR="0" wp14:anchorId="13141B12" wp14:editId="6A50D87E">
+            <wp:extent cx="6172200" cy="682625"/>
+            <wp:effectExtent l="0" t="0" r="0" b="3175"/>
+            <wp:docPr id="16" name="Picture 16"/>
             <wp:cNvGraphicFramePr>
               <a:graphicFrameLocks xmlns:a="http://schemas.openxmlformats.org/drawingml/2006/main" noChangeAspect="1"/>
             </wp:cNvGraphicFramePr>
@@ -6322,7 +6508,7 @@
                   <pic:spPr>
                     <a:xfrm>
                       <a:off x="0" y="0"/>
-                      <a:ext cx="3609524" cy="323810"/>
+                      <a:ext cx="6172200" cy="682625"/>
                     </a:xfrm>
                     <a:prstGeom prst="rect">
                       <a:avLst/>
@@ -6344,6 +6530,7 @@
         </w:numPr>
       </w:pPr>
       <w:r>
+        <w:lastRenderedPageBreak/>
         <w:t xml:space="preserve">In the </w:t>
       </w:r>
       <w:r>
@@ -6393,7 +6580,6 @@
           <w:noProof/>
           <w:lang w:bidi="ar-SA"/>
         </w:rPr>
-        <w:lastRenderedPageBreak/>
         <w:drawing>
           <wp:inline distT="0" distB="0" distL="0" distR="0" wp14:anchorId="4EBF1610" wp14:editId="13BE3018">
             <wp:extent cx="5943600" cy="2344420"/>
@@ -6563,10 +6749,10 @@
           <w:lang w:bidi="ar-SA"/>
         </w:rPr>
         <w:drawing>
-          <wp:inline distT="0" distB="0" distL="0" distR="0" wp14:anchorId="28BF332A" wp14:editId="4A1AA641">
-            <wp:extent cx="4228571" cy="1028571"/>
-            <wp:effectExtent l="0" t="0" r="635" b="635"/>
-            <wp:docPr id="123" name="Picture 123"/>
+          <wp:inline distT="0" distB="0" distL="0" distR="0" wp14:anchorId="14016FC3" wp14:editId="162947A3">
+            <wp:extent cx="4085714" cy="847619"/>
+            <wp:effectExtent l="0" t="0" r="0" b="0"/>
+            <wp:docPr id="17" name="Picture 17"/>
             <wp:cNvGraphicFramePr>
               <a:graphicFrameLocks xmlns:a="http://schemas.openxmlformats.org/drawingml/2006/main" noChangeAspect="1"/>
             </wp:cNvGraphicFramePr>
@@ -6586,7 +6772,7 @@
                   <pic:spPr>
                     <a:xfrm>
                       <a:off x="0" y="0"/>
-                      <a:ext cx="4228571" cy="1028571"/>
+                      <a:ext cx="4085714" cy="847619"/>
                     </a:xfrm>
                     <a:prstGeom prst="rect">
                       <a:avLst/>
@@ -6677,7 +6863,13 @@
         </w:numPr>
       </w:pPr>
       <w:r>
-        <w:t xml:space="preserve">By default, the settings are in place for the server that hosts the database you want to set up in the cloud. Click </w:t>
+        <w:t xml:space="preserve">By default, the settings are in place for the </w:t>
+      </w:r>
+      <w:r>
+        <w:t xml:space="preserve">local SQL </w:t>
+      </w:r>
+      <w:r>
+        <w:t xml:space="preserve">server that hosts the database you want to set up in the cloud. Click </w:t>
       </w:r>
       <w:r>
         <w:rPr>
@@ -7165,7 +7357,7 @@
         <w:pStyle w:val="Heading2"/>
       </w:pPr>
       <w:bookmarkStart w:id="16" w:name="_Toc472601546"/>
-      <w:bookmarkStart w:id="17" w:name="_Toc473987093"/>
+      <w:bookmarkStart w:id="17" w:name="_Toc475992234"/>
       <w:r>
         <w:t xml:space="preserve">Task </w:t>
       </w:r>
@@ -7411,7 +7603,7 @@
         <w:pStyle w:val="Heading2"/>
       </w:pPr>
       <w:bookmarkStart w:id="18" w:name="_Toc472601547"/>
-      <w:bookmarkStart w:id="19" w:name="_Toc473987094"/>
+      <w:bookmarkStart w:id="19" w:name="_Toc475992235"/>
       <w:r>
         <w:t xml:space="preserve">Task </w:t>
       </w:r>
@@ -9054,7 +9246,7 @@
         <w:pStyle w:val="Heading2"/>
       </w:pPr>
       <w:bookmarkStart w:id="20" w:name="_Toc472601548"/>
-      <w:bookmarkStart w:id="21" w:name="_Toc473987095"/>
+      <w:bookmarkStart w:id="21" w:name="_Toc475992236"/>
       <w:r>
         <w:t xml:space="preserve">Task </w:t>
       </w:r>
@@ -9462,232 +9654,2736 @@
     </w:p>
     <w:p>
       <w:pPr>
-        <w:pStyle w:val="ppBodyText"/>
+        <w:pStyle w:val="Heading2"/>
+      </w:pPr>
+      <w:bookmarkStart w:id="22" w:name="_Toc475992237"/>
+      <w:r>
+        <w:t xml:space="preserve">Task </w:t>
+      </w:r>
+      <w:r>
+        <w:t>5</w:t>
+      </w:r>
+      <w:r>
+        <w:t xml:space="preserve">: </w:t>
+      </w:r>
+      <w:r>
+        <w:t>Deploying to Azure from Visual Studio</w:t>
+      </w:r>
+      <w:bookmarkEnd w:id="22"/>
+    </w:p>
+    <w:p>
+      <w:pPr>
+        <w:pStyle w:val="ListParagraph"/>
         <w:numPr>
           <w:ilvl w:val="0"/>
-          <w:numId w:val="1"/>
+          <w:numId w:val="32"/>
         </w:numPr>
       </w:pPr>
-    </w:p>
-    <w:p>
-      <w:pPr>
-        <w:pStyle w:val="ppListEnd"/>
-        <w:tabs>
-          <w:tab w:val="clear" w:pos="360"/>
-          <w:tab w:val="num" w:pos="173"/>
-        </w:tabs>
-        <w:ind w:left="173" w:firstLine="0"/>
-      </w:pPr>
-    </w:p>
-    <w:p>
-      <w:pPr>
-        <w:pStyle w:val="ppListEnd"/>
-        <w:tabs>
-          <w:tab w:val="clear" w:pos="360"/>
-          <w:tab w:val="num" w:pos="173"/>
-        </w:tabs>
-        <w:ind w:left="173" w:firstLine="0"/>
-      </w:pPr>
-    </w:p>
-    <w:p>
-      <w:pPr>
-        <w:pStyle w:val="ppBodyText"/>
+      <w:r>
+        <w:t xml:space="preserve">While all of the automation available in </w:t>
+      </w:r>
+      <w:r>
+        <w:rPr>
+          <w:b/>
+        </w:rPr>
+        <w:t>Team Foundation Server</w:t>
+      </w:r>
+      <w:r>
+        <w:t xml:space="preserve"> provides a great “continuous integration, continuous deployment” (CICD) experience, sometimes you may still want to manually deploy a build directly from Visual Studio. And thanks to tight integration between Visual Studio and Azure, it’s really easy to do.</w:t>
+      </w:r>
+    </w:p>
+    <w:p>
+      <w:pPr>
+        <w:pStyle w:val="ListParagraph"/>
+        <w:numPr>
+          <w:ilvl w:val="0"/>
+          <w:numId w:val="32"/>
+        </w:numPr>
+      </w:pPr>
+      <w:r>
+        <w:t xml:space="preserve">Open a new instance of </w:t>
+      </w:r>
+      <w:r>
+        <w:rPr>
+          <w:b/>
+        </w:rPr>
+        <w:t>Visual Studio</w:t>
+      </w:r>
+      <w:r>
+        <w:t xml:space="preserve"> from the taskbar.</w:t>
+      </w:r>
+    </w:p>
+    <w:p>
+      <w:pPr>
+        <w:pStyle w:val="ListParagraph"/>
+        <w:numPr>
+          <w:ilvl w:val="0"/>
+          <w:numId w:val="32"/>
+        </w:numPr>
+      </w:pPr>
+      <w:r>
+        <w:t xml:space="preserve">Open </w:t>
+      </w:r>
+      <w:r>
+        <w:rPr>
+          <w:b/>
+        </w:rPr>
+        <w:t>FabrikamFiber.CallCenter.sln</w:t>
+      </w:r>
+      <w:r>
+        <w:t xml:space="preserve"> from the </w:t>
+      </w:r>
+      <w:r>
+        <w:rPr>
+          <w:b/>
+        </w:rPr>
+        <w:t>Start Page</w:t>
+      </w:r>
+      <w:r>
+        <w:t>.</w:t>
+      </w:r>
+    </w:p>
+    <w:p>
+      <w:pPr>
+        <w:pStyle w:val="ListParagraph"/>
+        <w:ind w:left="360"/>
       </w:pPr>
       <w:r>
         <w:rPr>
           <w:noProof/>
           <w:lang w:bidi="ar-SA"/>
         </w:rPr>
-        <mc:AlternateContent>
-          <mc:Choice Requires="wps">
-            <w:drawing>
-              <wp:anchor distT="0" distB="0" distL="114300" distR="114300" simplePos="0" relativeHeight="251659264" behindDoc="0" locked="0" layoutInCell="1" allowOverlap="1" wp14:anchorId="6634FFB8" wp14:editId="1A431A1A">
-                <wp:simplePos x="0" y="0"/>
-                <wp:positionH relativeFrom="column">
-                  <wp:posOffset>100965</wp:posOffset>
-                </wp:positionH>
-                <wp:positionV relativeFrom="paragraph">
-                  <wp:posOffset>52070</wp:posOffset>
-                </wp:positionV>
-                <wp:extent cx="4358640" cy="568960"/>
-                <wp:effectExtent l="5715" t="13970" r="7620" b="7620"/>
-                <wp:wrapNone/>
-                <wp:docPr id="1" name="Text Box 2"/>
-                <wp:cNvGraphicFramePr>
-                  <a:graphicFrameLocks xmlns:a="http://schemas.openxmlformats.org/drawingml/2006/main"/>
-                </wp:cNvGraphicFramePr>
-                <a:graphic xmlns:a="http://schemas.openxmlformats.org/drawingml/2006/main">
-                  <a:graphicData uri="http://schemas.microsoft.com/office/word/2010/wordprocessingShape">
-                    <wps:wsp>
-                      <wps:cNvSpPr txBox="1">
-                        <a:spLocks noChangeArrowheads="1"/>
-                      </wps:cNvSpPr>
-                      <wps:spPr bwMode="auto">
-                        <a:xfrm>
-                          <a:off x="0" y="0"/>
-                          <a:ext cx="4358640" cy="568960"/>
-                        </a:xfrm>
-                        <a:prstGeom prst="rect">
-                          <a:avLst/>
-                        </a:prstGeom>
-                        <a:solidFill>
-                          <a:srgbClr val="FFFFFF"/>
-                        </a:solidFill>
-                        <a:ln w="9525">
-                          <a:solidFill>
-                            <a:srgbClr val="000000"/>
-                          </a:solidFill>
-                          <a:miter lim="800000"/>
-                          <a:headEnd/>
-                          <a:tailEnd/>
-                        </a:ln>
-                      </wps:spPr>
-                      <wps:txbx>
-                        <w:txbxContent>
-                          <w:p>
-                            <w:pPr>
-                              <w:pStyle w:val="ppBodyText"/>
-                              <w:numPr>
-                                <w:ilvl w:val="0"/>
-                                <w:numId w:val="0"/>
-                              </w:numPr>
-                            </w:pPr>
-                            <w:r>
-                              <w:t xml:space="preserve">To give feedback please write to </w:t>
-                            </w:r>
-                            <w:hyperlink r:id="rId113" w:history="1">
-                              <w:r>
-                                <w:rPr>
-                                  <w:rStyle w:val="Hyperlink"/>
-                                </w:rPr>
-                                <w:t>VSKitFdbk@Microsoft.com</w:t>
-                              </w:r>
-                            </w:hyperlink>
-                          </w:p>
-                          <w:p>
-                            <w:pPr>
-                              <w:pStyle w:val="ppNumberList"/>
-                              <w:numPr>
-                                <w:ilvl w:val="0"/>
-                                <w:numId w:val="0"/>
-                              </w:numPr>
-                            </w:pPr>
-                            <w:r>
-                              <w:t xml:space="preserve">Copyright © </w:t>
-                            </w:r>
-                            <w:r>
-                              <w:fldChar w:fldCharType="begin"/>
-                            </w:r>
-                            <w:r>
-                              <w:instrText xml:space="preserve"> DATE  \@ "yyyy" </w:instrText>
-                            </w:r>
-                            <w:r>
-                              <w:fldChar w:fldCharType="separate"/>
-                            </w:r>
-                            <w:r>
-                              <w:rPr>
-                                <w:noProof/>
-                              </w:rPr>
-                              <w:t>2017</w:t>
-                            </w:r>
-                            <w:r>
-                              <w:fldChar w:fldCharType="end"/>
-                            </w:r>
-                            <w:r>
-                              <w:t xml:space="preserve"> by Microsoft Corporation. All rights reserved.</w:t>
-                            </w:r>
-                          </w:p>
-                          <w:p/>
-                        </w:txbxContent>
-                      </wps:txbx>
-                      <wps:bodyPr rot="0" vert="horz" wrap="square" lIns="91440" tIns="45720" rIns="91440" bIns="45720" anchor="t" anchorCtr="0" upright="1">
-                        <a:noAutofit/>
-                      </wps:bodyPr>
-                    </wps:wsp>
-                  </a:graphicData>
-                </a:graphic>
-                <wp14:sizeRelH relativeFrom="margin">
-                  <wp14:pctWidth>0</wp14:pctWidth>
-                </wp14:sizeRelH>
-                <wp14:sizeRelV relativeFrom="margin">
-                  <wp14:pctHeight>0</wp14:pctHeight>
-                </wp14:sizeRelV>
-              </wp:anchor>
-            </w:drawing>
-          </mc:Choice>
-          <mc:Fallback>
-            <w:pict>
-              <v:shapetype w14:anchorId="6634FFB8" id="_x0000_t202" coordsize="21600,21600" o:spt="202" path="m,l,21600r21600,l21600,xe">
-                <v:stroke joinstyle="miter"/>
-                <v:path gradientshapeok="t" o:connecttype="rect"/>
-              </v:shapetype>
-              <v:shape id="Text Box 2" o:spid="_x0000_s1026" type="#_x0000_t202" style="position:absolute;left:0;text-align:left;margin-left:7.95pt;margin-top:4.1pt;width:343.2pt;height:44.8pt;z-index:251659264;visibility:visible;mso-wrap-style:square;mso-width-percent:0;mso-height-percent:0;mso-wrap-distance-left:9pt;mso-wrap-distance-top:0;mso-wrap-distance-right:9pt;mso-wrap-distance-bottom:0;mso-position-horizontal:absolute;mso-position-horizontal-relative:text;mso-position-vertical:absolute;mso-position-vertical-relative:text;mso-width-percent:0;mso-height-percent:0;mso-width-relative:margin;mso-height-relative:margin;v-text-anchor:top" o:gfxdata="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">
-                <v:textbox>
-                  <w:txbxContent>
-                    <w:p>
-                      <w:pPr>
-                        <w:pStyle w:val="ppBodyText"/>
-                        <w:numPr>
-                          <w:ilvl w:val="0"/>
-                          <w:numId w:val="0"/>
-                        </w:numPr>
-                      </w:pPr>
-                      <w:r>
-                        <w:t xml:space="preserve">To give feedback please write to </w:t>
-                      </w:r>
-                      <w:hyperlink r:id="rId114" w:history="1">
-                        <w:r>
-                          <w:rPr>
-                            <w:rStyle w:val="Hyperlink"/>
-                          </w:rPr>
-                          <w:t>VSKitFdbk@Microsoft.com</w:t>
-                        </w:r>
-                      </w:hyperlink>
-                    </w:p>
-                    <w:p>
-                      <w:pPr>
-                        <w:pStyle w:val="ppNumberList"/>
-                        <w:numPr>
-                          <w:ilvl w:val="0"/>
-                          <w:numId w:val="0"/>
-                        </w:numPr>
-                      </w:pPr>
-                      <w:r>
-                        <w:t xml:space="preserve">Copyright © </w:t>
-                      </w:r>
-                      <w:r>
-                        <w:fldChar w:fldCharType="begin"/>
-                      </w:r>
-                      <w:r>
-                        <w:instrText xml:space="preserve"> DATE  \@ "yyyy" </w:instrText>
-                      </w:r>
-                      <w:r>
-                        <w:fldChar w:fldCharType="separate"/>
-                      </w:r>
-                      <w:r>
-                        <w:rPr>
-                          <w:noProof/>
-                        </w:rPr>
-                        <w:t>2017</w:t>
-                      </w:r>
-                      <w:r>
-                        <w:fldChar w:fldCharType="end"/>
-                      </w:r>
-                      <w:r>
-                        <w:t xml:space="preserve"> by Microsoft Corporation. All rights reserved.</w:t>
-                      </w:r>
-                    </w:p>
-                    <w:p/>
-                  </w:txbxContent>
-                </v:textbox>
-              </v:shape>
-            </w:pict>
-          </mc:Fallback>
-        </mc:AlternateContent>
-      </w:r>
-    </w:p>
-    <w:p/>
-    <w:p/>
+        <w:lastRenderedPageBreak/>
+        <w:drawing>
+          <wp:inline distT="0" distB="0" distL="0" distR="0" wp14:anchorId="07F1DBD0" wp14:editId="648A6100">
+            <wp:extent cx="3638095" cy="1933333"/>
+            <wp:effectExtent l="0" t="0" r="635" b="0"/>
+            <wp:docPr id="18" name="Picture 18"/>
+            <wp:cNvGraphicFramePr>
+              <a:graphicFrameLocks xmlns:a="http://schemas.openxmlformats.org/drawingml/2006/main" noChangeAspect="1"/>
+            </wp:cNvGraphicFramePr>
+            <a:graphic xmlns:a="http://schemas.openxmlformats.org/drawingml/2006/main">
+              <a:graphicData uri="http://schemas.openxmlformats.org/drawingml/2006/picture">
+                <pic:pic xmlns:pic="http://schemas.openxmlformats.org/drawingml/2006/picture">
+                  <pic:nvPicPr>
+                    <pic:cNvPr id="1" name=""/>
+                    <pic:cNvPicPr/>
+                  </pic:nvPicPr>
+                  <pic:blipFill>
+                    <a:blip r:embed="rId113"/>
+                    <a:stretch>
+                      <a:fillRect/>
+                    </a:stretch>
+                  </pic:blipFill>
+                  <pic:spPr>
+                    <a:xfrm>
+                      <a:off x="0" y="0"/>
+                      <a:ext cx="3638095" cy="1933333"/>
+                    </a:xfrm>
+                    <a:prstGeom prst="rect">
+                      <a:avLst/>
+                    </a:prstGeom>
+                  </pic:spPr>
+                </pic:pic>
+              </a:graphicData>
+            </a:graphic>
+          </wp:inline>
+        </w:drawing>
+      </w:r>
+    </w:p>
+    <w:p>
+      <w:pPr>
+        <w:pStyle w:val="ListParagraph"/>
+        <w:numPr>
+          <w:ilvl w:val="0"/>
+          <w:numId w:val="32"/>
+        </w:numPr>
+      </w:pPr>
+      <w:r>
+        <w:t xml:space="preserve">We’ll continue using the support version number as our change example. In </w:t>
+      </w:r>
+      <w:r>
+        <w:rPr>
+          <w:b/>
+        </w:rPr>
+        <w:t>Solution Explorer</w:t>
+      </w:r>
+      <w:r>
+        <w:t xml:space="preserve">, double-click </w:t>
+      </w:r>
+      <w:r>
+        <w:rPr>
+          <w:b/>
+        </w:rPr>
+        <w:t>FabrikamFiber.Web\Views\Shared\_Layout.cshtml</w:t>
+      </w:r>
+      <w:r>
+        <w:t xml:space="preserve"> to open it.</w:t>
+      </w:r>
+    </w:p>
+    <w:p>
+      <w:pPr>
+        <w:pStyle w:val="ListParagraph"/>
+        <w:ind w:left="360"/>
+      </w:pPr>
+      <w:r>
+        <w:rPr>
+          <w:noProof/>
+          <w:lang w:bidi="ar-SA"/>
+        </w:rPr>
+        <w:drawing>
+          <wp:inline distT="0" distB="0" distL="0" distR="0" wp14:anchorId="5D4BA6DF" wp14:editId="3A4DB0BF">
+            <wp:extent cx="3352381" cy="3247619"/>
+            <wp:effectExtent l="0" t="0" r="635" b="0"/>
+            <wp:docPr id="29" name="Picture 29"/>
+            <wp:cNvGraphicFramePr>
+              <a:graphicFrameLocks xmlns:a="http://schemas.openxmlformats.org/drawingml/2006/main" noChangeAspect="1"/>
+            </wp:cNvGraphicFramePr>
+            <a:graphic xmlns:a="http://schemas.openxmlformats.org/drawingml/2006/main">
+              <a:graphicData uri="http://schemas.openxmlformats.org/drawingml/2006/picture">
+                <pic:pic xmlns:pic="http://schemas.openxmlformats.org/drawingml/2006/picture">
+                  <pic:nvPicPr>
+                    <pic:cNvPr id="1" name=""/>
+                    <pic:cNvPicPr/>
+                  </pic:nvPicPr>
+                  <pic:blipFill>
+                    <a:blip r:embed="rId114"/>
+                    <a:stretch>
+                      <a:fillRect/>
+                    </a:stretch>
+                  </pic:blipFill>
+                  <pic:spPr>
+                    <a:xfrm>
+                      <a:off x="0" y="0"/>
+                      <a:ext cx="3352381" cy="3247619"/>
+                    </a:xfrm>
+                    <a:prstGeom prst="rect">
+                      <a:avLst/>
+                    </a:prstGeom>
+                  </pic:spPr>
+                </pic:pic>
+              </a:graphicData>
+            </a:graphic>
+          </wp:inline>
+        </w:drawing>
+      </w:r>
+    </w:p>
+    <w:p>
+      <w:pPr>
+        <w:pStyle w:val="ListParagraph"/>
+        <w:numPr>
+          <w:ilvl w:val="0"/>
+          <w:numId w:val="32"/>
+        </w:numPr>
+      </w:pPr>
+      <w:r>
+        <w:t xml:space="preserve">Locate the </w:t>
+      </w:r>
+      <w:r>
+        <w:rPr>
+          <w:b/>
+        </w:rPr>
+        <w:t>&lt;h2&gt;</w:t>
+      </w:r>
+      <w:r>
+        <w:t xml:space="preserve"> tag with the support version and increment it to </w:t>
+      </w:r>
+      <w:r>
+        <w:rPr>
+          <w:b/>
+        </w:rPr>
+        <w:t>v5.0</w:t>
+      </w:r>
+      <w:r>
+        <w:t>.</w:t>
+      </w:r>
+    </w:p>
+    <w:p>
+      <w:pPr>
+        <w:pStyle w:val="ListParagraph"/>
+        <w:ind w:left="360"/>
+      </w:pPr>
+      <w:r>
+        <w:rPr>
+          <w:noProof/>
+          <w:lang w:bidi="ar-SA"/>
+        </w:rPr>
+        <w:drawing>
+          <wp:inline distT="0" distB="0" distL="0" distR="0" wp14:anchorId="365DF9F9" wp14:editId="4E4B8CF0">
+            <wp:extent cx="3885714" cy="1152381"/>
+            <wp:effectExtent l="0" t="0" r="635" b="0"/>
+            <wp:docPr id="30" name="Picture 30"/>
+            <wp:cNvGraphicFramePr>
+              <a:graphicFrameLocks xmlns:a="http://schemas.openxmlformats.org/drawingml/2006/main" noChangeAspect="1"/>
+            </wp:cNvGraphicFramePr>
+            <a:graphic xmlns:a="http://schemas.openxmlformats.org/drawingml/2006/main">
+              <a:graphicData uri="http://schemas.openxmlformats.org/drawingml/2006/picture">
+                <pic:pic xmlns:pic="http://schemas.openxmlformats.org/drawingml/2006/picture">
+                  <pic:nvPicPr>
+                    <pic:cNvPr id="1" name=""/>
+                    <pic:cNvPicPr/>
+                  </pic:nvPicPr>
+                  <pic:blipFill>
+                    <a:blip r:embed="rId115"/>
+                    <a:stretch>
+                      <a:fillRect/>
+                    </a:stretch>
+                  </pic:blipFill>
+                  <pic:spPr>
+                    <a:xfrm>
+                      <a:off x="0" y="0"/>
+                      <a:ext cx="3885714" cy="1152381"/>
+                    </a:xfrm>
+                    <a:prstGeom prst="rect">
+                      <a:avLst/>
+                    </a:prstGeom>
+                  </pic:spPr>
+                </pic:pic>
+              </a:graphicData>
+            </a:graphic>
+          </wp:inline>
+        </w:drawing>
+      </w:r>
+    </w:p>
+    <w:p>
+      <w:pPr>
+        <w:pStyle w:val="ListParagraph"/>
+        <w:numPr>
+          <w:ilvl w:val="0"/>
+          <w:numId w:val="32"/>
+        </w:numPr>
+      </w:pPr>
+      <w:r>
+        <w:t xml:space="preserve">In </w:t>
+      </w:r>
+      <w:r>
+        <w:rPr>
+          <w:b/>
+        </w:rPr>
+        <w:t>Solution Explorer</w:t>
+      </w:r>
+      <w:r>
+        <w:t xml:space="preserve">, right-click the </w:t>
+      </w:r>
+      <w:r>
+        <w:rPr>
+          <w:b/>
+        </w:rPr>
+        <w:t>FabrikamFiber.Web</w:t>
+      </w:r>
+      <w:r>
+        <w:t xml:space="preserve"> project and select </w:t>
+      </w:r>
+      <w:r>
+        <w:rPr>
+          <w:b/>
+        </w:rPr>
+        <w:t>Publish</w:t>
+      </w:r>
+      <w:r>
+        <w:t>.</w:t>
+      </w:r>
+    </w:p>
+    <w:p>
+      <w:pPr>
+        <w:pStyle w:val="ListParagraph"/>
+        <w:ind w:left="360"/>
+      </w:pPr>
+      <w:r>
+        <w:rPr>
+          <w:noProof/>
+          <w:lang w:bidi="ar-SA"/>
+        </w:rPr>
+        <w:lastRenderedPageBreak/>
+        <w:drawing>
+          <wp:inline distT="0" distB="0" distL="0" distR="0" wp14:anchorId="3F83764B" wp14:editId="315E03EC">
+            <wp:extent cx="3323809" cy="2047619"/>
+            <wp:effectExtent l="0" t="0" r="0" b="0"/>
+            <wp:docPr id="20" name="Picture 20"/>
+            <wp:cNvGraphicFramePr>
+              <a:graphicFrameLocks xmlns:a="http://schemas.openxmlformats.org/drawingml/2006/main" noChangeAspect="1"/>
+            </wp:cNvGraphicFramePr>
+            <a:graphic xmlns:a="http://schemas.openxmlformats.org/drawingml/2006/main">
+              <a:graphicData uri="http://schemas.openxmlformats.org/drawingml/2006/picture">
+                <pic:pic xmlns:pic="http://schemas.openxmlformats.org/drawingml/2006/picture">
+                  <pic:nvPicPr>
+                    <pic:cNvPr id="1" name=""/>
+                    <pic:cNvPicPr/>
+                  </pic:nvPicPr>
+                  <pic:blipFill>
+                    <a:blip r:embed="rId116"/>
+                    <a:stretch>
+                      <a:fillRect/>
+                    </a:stretch>
+                  </pic:blipFill>
+                  <pic:spPr>
+                    <a:xfrm>
+                      <a:off x="0" y="0"/>
+                      <a:ext cx="3323809" cy="2047619"/>
+                    </a:xfrm>
+                    <a:prstGeom prst="rect">
+                      <a:avLst/>
+                    </a:prstGeom>
+                  </pic:spPr>
+                </pic:pic>
+              </a:graphicData>
+            </a:graphic>
+          </wp:inline>
+        </w:drawing>
+      </w:r>
+    </w:p>
+    <w:p>
+      <w:pPr>
+        <w:pStyle w:val="ListParagraph"/>
+        <w:numPr>
+          <w:ilvl w:val="0"/>
+          <w:numId w:val="32"/>
+        </w:numPr>
+      </w:pPr>
+      <w:r>
+        <w:t xml:space="preserve">Since this is the first time this project is being published to Azure, we will need to set up a publish profile. Select the </w:t>
+      </w:r>
+      <w:r>
+        <w:rPr>
+          <w:b/>
+        </w:rPr>
+        <w:t>Profile</w:t>
+      </w:r>
+      <w:r>
+        <w:t xml:space="preserve"> tab and click </w:t>
+      </w:r>
+      <w:r>
+        <w:rPr>
+          <w:b/>
+        </w:rPr>
+        <w:t>Microsoft Azure App Service</w:t>
+      </w:r>
+      <w:r>
+        <w:t>.</w:t>
+      </w:r>
+    </w:p>
+    <w:p>
+      <w:pPr>
+        <w:pStyle w:val="ListParagraph"/>
+        <w:ind w:left="360"/>
+      </w:pPr>
+      <w:r>
+        <w:rPr>
+          <w:noProof/>
+          <w:lang w:bidi="ar-SA"/>
+        </w:rPr>
+        <w:drawing>
+          <wp:inline distT="0" distB="0" distL="0" distR="0" wp14:anchorId="064D50B3" wp14:editId="4DBB71BE">
+            <wp:extent cx="6172200" cy="2607945"/>
+            <wp:effectExtent l="0" t="0" r="0" b="1905"/>
+            <wp:docPr id="22" name="Picture 22"/>
+            <wp:cNvGraphicFramePr>
+              <a:graphicFrameLocks xmlns:a="http://schemas.openxmlformats.org/drawingml/2006/main" noChangeAspect="1"/>
+            </wp:cNvGraphicFramePr>
+            <a:graphic xmlns:a="http://schemas.openxmlformats.org/drawingml/2006/main">
+              <a:graphicData uri="http://schemas.openxmlformats.org/drawingml/2006/picture">
+                <pic:pic xmlns:pic="http://schemas.openxmlformats.org/drawingml/2006/picture">
+                  <pic:nvPicPr>
+                    <pic:cNvPr id="1" name=""/>
+                    <pic:cNvPicPr/>
+                  </pic:nvPicPr>
+                  <pic:blipFill>
+                    <a:blip r:embed="rId117"/>
+                    <a:stretch>
+                      <a:fillRect/>
+                    </a:stretch>
+                  </pic:blipFill>
+                  <pic:spPr>
+                    <a:xfrm>
+                      <a:off x="0" y="0"/>
+                      <a:ext cx="6172200" cy="2607945"/>
+                    </a:xfrm>
+                    <a:prstGeom prst="rect">
+                      <a:avLst/>
+                    </a:prstGeom>
+                  </pic:spPr>
+                </pic:pic>
+              </a:graphicData>
+            </a:graphic>
+          </wp:inline>
+        </w:drawing>
+      </w:r>
+    </w:p>
+    <w:p>
+      <w:pPr>
+        <w:pStyle w:val="ListParagraph"/>
+        <w:numPr>
+          <w:ilvl w:val="0"/>
+          <w:numId w:val="32"/>
+        </w:numPr>
+      </w:pPr>
+      <w:r>
+        <w:t xml:space="preserve">Since there is not yet an account associated with this instance of </w:t>
+      </w:r>
+      <w:r>
+        <w:rPr>
+          <w:b/>
+        </w:rPr>
+        <w:t>Visual Studio</w:t>
+      </w:r>
+      <w:r>
+        <w:t xml:space="preserve">, click </w:t>
+      </w:r>
+      <w:r>
+        <w:rPr>
+          <w:b/>
+        </w:rPr>
+        <w:t>Add an account</w:t>
+      </w:r>
+      <w:r>
+        <w:t xml:space="preserve"> from the dropdown.</w:t>
+      </w:r>
+    </w:p>
+    <w:p>
+      <w:pPr>
+        <w:pStyle w:val="ListParagraph"/>
+        <w:ind w:left="360"/>
+      </w:pPr>
+      <w:r>
+        <w:rPr>
+          <w:noProof/>
+          <w:lang w:bidi="ar-SA"/>
+        </w:rPr>
+        <w:drawing>
+          <wp:inline distT="0" distB="0" distL="0" distR="0" wp14:anchorId="71FB7ED6" wp14:editId="583DC36A">
+            <wp:extent cx="2314286" cy="1133333"/>
+            <wp:effectExtent l="0" t="0" r="0" b="0"/>
+            <wp:docPr id="1" name="Picture 1"/>
+            <wp:cNvGraphicFramePr>
+              <a:graphicFrameLocks xmlns:a="http://schemas.openxmlformats.org/drawingml/2006/main" noChangeAspect="1"/>
+            </wp:cNvGraphicFramePr>
+            <a:graphic xmlns:a="http://schemas.openxmlformats.org/drawingml/2006/main">
+              <a:graphicData uri="http://schemas.openxmlformats.org/drawingml/2006/picture">
+                <pic:pic xmlns:pic="http://schemas.openxmlformats.org/drawingml/2006/picture">
+                  <pic:nvPicPr>
+                    <pic:cNvPr id="1" name=""/>
+                    <pic:cNvPicPr/>
+                  </pic:nvPicPr>
+                  <pic:blipFill>
+                    <a:blip r:embed="rId118"/>
+                    <a:stretch>
+                      <a:fillRect/>
+                    </a:stretch>
+                  </pic:blipFill>
+                  <pic:spPr>
+                    <a:xfrm>
+                      <a:off x="0" y="0"/>
+                      <a:ext cx="2314286" cy="1133333"/>
+                    </a:xfrm>
+                    <a:prstGeom prst="rect">
+                      <a:avLst/>
+                    </a:prstGeom>
+                  </pic:spPr>
+                </pic:pic>
+              </a:graphicData>
+            </a:graphic>
+          </wp:inline>
+        </w:drawing>
+      </w:r>
+    </w:p>
+    <w:p>
+      <w:pPr>
+        <w:pStyle w:val="ListParagraph"/>
+        <w:numPr>
+          <w:ilvl w:val="0"/>
+          <w:numId w:val="32"/>
+        </w:numPr>
+      </w:pPr>
+      <w:r>
+        <w:t>Sign in using the Microsoft account your Azure subscription is associated with.</w:t>
+      </w:r>
+    </w:p>
+    <w:p>
+      <w:pPr>
+        <w:pStyle w:val="ListParagraph"/>
+        <w:numPr>
+          <w:ilvl w:val="0"/>
+          <w:numId w:val="32"/>
+        </w:numPr>
+      </w:pPr>
+      <w:r>
+        <w:t xml:space="preserve">Select the </w:t>
+      </w:r>
+      <w:r>
+        <w:rPr>
+          <w:b/>
+        </w:rPr>
+        <w:t xml:space="preserve">App </w:t>
+      </w:r>
+      <w:r>
+        <w:rPr>
+          <w:b/>
+        </w:rPr>
+        <w:t>S</w:t>
+      </w:r>
+      <w:r>
+        <w:rPr>
+          <w:b/>
+        </w:rPr>
+        <w:t>ervice</w:t>
+      </w:r>
+      <w:r>
+        <w:t xml:space="preserve"> created earlier and click </w:t>
+      </w:r>
+      <w:r>
+        <w:rPr>
+          <w:b/>
+        </w:rPr>
+        <w:t>OK</w:t>
+      </w:r>
+      <w:r>
+        <w:t>.</w:t>
+      </w:r>
+    </w:p>
+    <w:p>
+      <w:pPr>
+        <w:pStyle w:val="ListParagraph"/>
+        <w:ind w:left="360"/>
+      </w:pPr>
+      <w:r>
+        <w:rPr>
+          <w:noProof/>
+          <w:lang w:bidi="ar-SA"/>
+        </w:rPr>
+        <w:lastRenderedPageBreak/>
+        <w:drawing>
+          <wp:inline distT="0" distB="0" distL="0" distR="0" wp14:anchorId="45D5D390" wp14:editId="3722184D">
+            <wp:extent cx="5000000" cy="2504762"/>
+            <wp:effectExtent l="0" t="0" r="0" b="0"/>
+            <wp:docPr id="23" name="Picture 23"/>
+            <wp:cNvGraphicFramePr>
+              <a:graphicFrameLocks xmlns:a="http://schemas.openxmlformats.org/drawingml/2006/main" noChangeAspect="1"/>
+            </wp:cNvGraphicFramePr>
+            <a:graphic xmlns:a="http://schemas.openxmlformats.org/drawingml/2006/main">
+              <a:graphicData uri="http://schemas.openxmlformats.org/drawingml/2006/picture">
+                <pic:pic xmlns:pic="http://schemas.openxmlformats.org/drawingml/2006/picture">
+                  <pic:nvPicPr>
+                    <pic:cNvPr id="1" name=""/>
+                    <pic:cNvPicPr/>
+                  </pic:nvPicPr>
+                  <pic:blipFill>
+                    <a:blip r:embed="rId119"/>
+                    <a:stretch>
+                      <a:fillRect/>
+                    </a:stretch>
+                  </pic:blipFill>
+                  <pic:spPr>
+                    <a:xfrm>
+                      <a:off x="0" y="0"/>
+                      <a:ext cx="5000000" cy="2504762"/>
+                    </a:xfrm>
+                    <a:prstGeom prst="rect">
+                      <a:avLst/>
+                    </a:prstGeom>
+                  </pic:spPr>
+                </pic:pic>
+              </a:graphicData>
+            </a:graphic>
+          </wp:inline>
+        </w:drawing>
+      </w:r>
+    </w:p>
+    <w:p>
+      <w:pPr>
+        <w:pStyle w:val="ListParagraph"/>
+        <w:numPr>
+          <w:ilvl w:val="0"/>
+          <w:numId w:val="32"/>
+        </w:numPr>
+      </w:pPr>
+      <w:r>
+        <w:t xml:space="preserve">The </w:t>
+      </w:r>
+      <w:r>
+        <w:rPr>
+          <w:b/>
+        </w:rPr>
+        <w:t>Connection</w:t>
+      </w:r>
+      <w:r>
+        <w:t xml:space="preserve"> tab is automatically populated with the deployment information required to push the project out to the right Azure </w:t>
+      </w:r>
+      <w:r>
+        <w:t>A</w:t>
+      </w:r>
+      <w:r>
+        <w:t xml:space="preserve">pp </w:t>
+      </w:r>
+      <w:r>
+        <w:t>S</w:t>
+      </w:r>
+      <w:r>
+        <w:t xml:space="preserve">ervice. There’s nothing to tweak here, so click </w:t>
+      </w:r>
+      <w:r>
+        <w:rPr>
+          <w:b/>
+        </w:rPr>
+        <w:t>Next</w:t>
+      </w:r>
+      <w:r>
+        <w:t>.</w:t>
+      </w:r>
+    </w:p>
+    <w:p>
+      <w:pPr>
+        <w:pStyle w:val="ListParagraph"/>
+        <w:ind w:left="360"/>
+      </w:pPr>
+      <w:r>
+        <w:rPr>
+          <w:noProof/>
+          <w:lang w:bidi="ar-SA"/>
+        </w:rPr>
+        <w:drawing>
+          <wp:inline distT="0" distB="0" distL="0" distR="0" wp14:anchorId="3E1AE280" wp14:editId="6AB17CD9">
+            <wp:extent cx="6172200" cy="4837428"/>
+            <wp:effectExtent l="0" t="0" r="0" b="1905"/>
+            <wp:docPr id="25" name="Picture 25" descr="C:\Users\Ed\AppData\Local\Temp\SNAGHTML3f0f3476.PNG"/>
+            <wp:cNvGraphicFramePr>
+              <a:graphicFrameLocks xmlns:a="http://schemas.openxmlformats.org/drawingml/2006/main" noChangeAspect="1"/>
+            </wp:cNvGraphicFramePr>
+            <a:graphic xmlns:a="http://schemas.openxmlformats.org/drawingml/2006/main">
+              <a:graphicData uri="http://schemas.openxmlformats.org/drawingml/2006/picture">
+                <pic:pic xmlns:pic="http://schemas.openxmlformats.org/drawingml/2006/picture">
+                  <pic:nvPicPr>
+                    <pic:cNvPr id="0" name="Picture 1" descr="C:\Users\Ed\AppData\Local\Temp\SNAGHTML3f0f3476.PNG"/>
+                    <pic:cNvPicPr>
+                      <a:picLocks noChangeAspect="1" noChangeArrowheads="1"/>
+                    </pic:cNvPicPr>
+                  </pic:nvPicPr>
+                  <pic:blipFill>
+                    <a:blip r:embed="rId120">
+                      <a:extLst>
+                        <a:ext uri="{28A0092B-C50C-407E-A947-70E740481C1C}">
+                          <a14:useLocalDpi xmlns:a14="http://schemas.microsoft.com/office/drawing/2010/main" val="0"/>
+                        </a:ext>
+                      </a:extLst>
+                    </a:blip>
+                    <a:srcRect/>
+                    <a:stretch>
+                      <a:fillRect/>
+                    </a:stretch>
+                  </pic:blipFill>
+                  <pic:spPr bwMode="auto">
+                    <a:xfrm>
+                      <a:off x="0" y="0"/>
+                      <a:ext cx="6172200" cy="4837428"/>
+                    </a:xfrm>
+                    <a:prstGeom prst="rect">
+                      <a:avLst/>
+                    </a:prstGeom>
+                    <a:noFill/>
+                    <a:ln>
+                      <a:noFill/>
+                    </a:ln>
+                  </pic:spPr>
+                </pic:pic>
+              </a:graphicData>
+            </a:graphic>
+          </wp:inline>
+        </w:drawing>
+      </w:r>
+    </w:p>
+    <w:p>
+      <w:pPr>
+        <w:pStyle w:val="ListParagraph"/>
+        <w:numPr>
+          <w:ilvl w:val="0"/>
+          <w:numId w:val="32"/>
+        </w:numPr>
+      </w:pPr>
+      <w:r>
+        <w:lastRenderedPageBreak/>
+        <w:t xml:space="preserve">The </w:t>
+      </w:r>
+      <w:r>
+        <w:rPr>
+          <w:b/>
+        </w:rPr>
+        <w:t>Settings</w:t>
+      </w:r>
+      <w:r>
+        <w:t xml:space="preserve"> tab enables you to specify the build configuration you want to deploy, as well as file publication options and settings for databases detected from </w:t>
+      </w:r>
+      <w:r>
+        <w:rPr>
+          <w:b/>
+        </w:rPr>
+        <w:t>Web.config</w:t>
+      </w:r>
+      <w:r>
+        <w:t xml:space="preserve">. We already configured </w:t>
+      </w:r>
+      <w:r>
+        <w:t xml:space="preserve">the connection string earlier, so click </w:t>
+      </w:r>
+      <w:r>
+        <w:rPr>
+          <w:b/>
+        </w:rPr>
+        <w:t>Next</w:t>
+      </w:r>
+      <w:r>
+        <w:t xml:space="preserve"> to continue.</w:t>
+      </w:r>
+    </w:p>
+    <w:p>
+      <w:pPr>
+        <w:pStyle w:val="ListParagraph"/>
+        <w:ind w:left="360"/>
+      </w:pPr>
+      <w:r>
+        <w:rPr>
+          <w:noProof/>
+          <w:lang w:bidi="ar-SA"/>
+        </w:rPr>
+        <w:drawing>
+          <wp:inline distT="0" distB="0" distL="0" distR="0" wp14:anchorId="5CB72B76" wp14:editId="3DF2EB3E">
+            <wp:extent cx="6172200" cy="4944745"/>
+            <wp:effectExtent l="0" t="0" r="0" b="8255"/>
+            <wp:docPr id="26" name="Picture 26"/>
+            <wp:cNvGraphicFramePr>
+              <a:graphicFrameLocks xmlns:a="http://schemas.openxmlformats.org/drawingml/2006/main" noChangeAspect="1"/>
+            </wp:cNvGraphicFramePr>
+            <a:graphic xmlns:a="http://schemas.openxmlformats.org/drawingml/2006/main">
+              <a:graphicData uri="http://schemas.openxmlformats.org/drawingml/2006/picture">
+                <pic:pic xmlns:pic="http://schemas.openxmlformats.org/drawingml/2006/picture">
+                  <pic:nvPicPr>
+                    <pic:cNvPr id="1" name=""/>
+                    <pic:cNvPicPr/>
+                  </pic:nvPicPr>
+                  <pic:blipFill>
+                    <a:blip r:embed="rId121"/>
+                    <a:stretch>
+                      <a:fillRect/>
+                    </a:stretch>
+                  </pic:blipFill>
+                  <pic:spPr>
+                    <a:xfrm>
+                      <a:off x="0" y="0"/>
+                      <a:ext cx="6172200" cy="4944745"/>
+                    </a:xfrm>
+                    <a:prstGeom prst="rect">
+                      <a:avLst/>
+                    </a:prstGeom>
+                  </pic:spPr>
+                </pic:pic>
+              </a:graphicData>
+            </a:graphic>
+          </wp:inline>
+        </w:drawing>
+      </w:r>
+    </w:p>
+    <w:p>
+      <w:pPr>
+        <w:pStyle w:val="ListParagraph"/>
+        <w:numPr>
+          <w:ilvl w:val="0"/>
+          <w:numId w:val="32"/>
+        </w:numPr>
+      </w:pPr>
+      <w:r>
+        <w:t xml:space="preserve">The </w:t>
+      </w:r>
+      <w:r>
+        <w:rPr>
+          <w:b/>
+        </w:rPr>
+        <w:t>Preview</w:t>
+      </w:r>
+      <w:r>
+        <w:t xml:space="preserve"> tab enables you to see exactly what will get pushed up to the service. Click </w:t>
+      </w:r>
+      <w:r>
+        <w:rPr>
+          <w:b/>
+        </w:rPr>
+        <w:t>Start Preview</w:t>
+      </w:r>
+      <w:r>
+        <w:t xml:space="preserve"> to see which files have changed.</w:t>
+      </w:r>
+    </w:p>
+    <w:p>
+      <w:pPr>
+        <w:pStyle w:val="ListParagraph"/>
+        <w:ind w:left="360"/>
+      </w:pPr>
+      <w:r>
+        <w:rPr>
+          <w:noProof/>
+          <w:lang w:bidi="ar-SA"/>
+        </w:rPr>
+        <w:lastRenderedPageBreak/>
+        <w:drawing>
+          <wp:inline distT="0" distB="0" distL="0" distR="0" wp14:anchorId="78A7BD55" wp14:editId="1FDF42CA">
+            <wp:extent cx="6172200" cy="3501390"/>
+            <wp:effectExtent l="0" t="0" r="0" b="3810"/>
+            <wp:docPr id="28" name="Picture 28"/>
+            <wp:cNvGraphicFramePr>
+              <a:graphicFrameLocks xmlns:a="http://schemas.openxmlformats.org/drawingml/2006/main" noChangeAspect="1"/>
+            </wp:cNvGraphicFramePr>
+            <a:graphic xmlns:a="http://schemas.openxmlformats.org/drawingml/2006/main">
+              <a:graphicData uri="http://schemas.openxmlformats.org/drawingml/2006/picture">
+                <pic:pic xmlns:pic="http://schemas.openxmlformats.org/drawingml/2006/picture">
+                  <pic:nvPicPr>
+                    <pic:cNvPr id="1" name=""/>
+                    <pic:cNvPicPr/>
+                  </pic:nvPicPr>
+                  <pic:blipFill>
+                    <a:blip r:embed="rId122"/>
+                    <a:stretch>
+                      <a:fillRect/>
+                    </a:stretch>
+                  </pic:blipFill>
+                  <pic:spPr>
+                    <a:xfrm>
+                      <a:off x="0" y="0"/>
+                      <a:ext cx="6172200" cy="3501390"/>
+                    </a:xfrm>
+                    <a:prstGeom prst="rect">
+                      <a:avLst/>
+                    </a:prstGeom>
+                  </pic:spPr>
+                </pic:pic>
+              </a:graphicData>
+            </a:graphic>
+          </wp:inline>
+        </w:drawing>
+      </w:r>
+    </w:p>
+    <w:p>
+      <w:pPr>
+        <w:pStyle w:val="ListParagraph"/>
+        <w:numPr>
+          <w:ilvl w:val="0"/>
+          <w:numId w:val="32"/>
+        </w:numPr>
+      </w:pPr>
+      <w:r>
+        <w:t xml:space="preserve">There should only one file: </w:t>
+      </w:r>
+      <w:r>
+        <w:rPr>
+          <w:b/>
+        </w:rPr>
+        <w:t>_Layout.cshtml</w:t>
+      </w:r>
+      <w:r>
+        <w:t xml:space="preserve">. Click </w:t>
+      </w:r>
+      <w:r>
+        <w:rPr>
+          <w:b/>
+        </w:rPr>
+        <w:t>Publish</w:t>
+      </w:r>
+      <w:r>
+        <w:t>.</w:t>
+      </w:r>
+    </w:p>
+    <w:p>
+      <w:pPr>
+        <w:pStyle w:val="ListParagraph"/>
+        <w:ind w:left="360"/>
+      </w:pPr>
+      <w:r>
+        <w:rPr>
+          <w:noProof/>
+          <w:lang w:bidi="ar-SA"/>
+        </w:rPr>
+        <w:drawing>
+          <wp:inline distT="0" distB="0" distL="0" distR="0" wp14:anchorId="61FF776B" wp14:editId="325DC9FB">
+            <wp:extent cx="6172200" cy="3516630"/>
+            <wp:effectExtent l="0" t="0" r="0" b="7620"/>
+            <wp:docPr id="34" name="Picture 34"/>
+            <wp:cNvGraphicFramePr>
+              <a:graphicFrameLocks xmlns:a="http://schemas.openxmlformats.org/drawingml/2006/main" noChangeAspect="1"/>
+            </wp:cNvGraphicFramePr>
+            <a:graphic xmlns:a="http://schemas.openxmlformats.org/drawingml/2006/main">
+              <a:graphicData uri="http://schemas.openxmlformats.org/drawingml/2006/picture">
+                <pic:pic xmlns:pic="http://schemas.openxmlformats.org/drawingml/2006/picture">
+                  <pic:nvPicPr>
+                    <pic:cNvPr id="1" name=""/>
+                    <pic:cNvPicPr/>
+                  </pic:nvPicPr>
+                  <pic:blipFill>
+                    <a:blip r:embed="rId123"/>
+                    <a:stretch>
+                      <a:fillRect/>
+                    </a:stretch>
+                  </pic:blipFill>
+                  <pic:spPr>
+                    <a:xfrm>
+                      <a:off x="0" y="0"/>
+                      <a:ext cx="6172200" cy="3516630"/>
+                    </a:xfrm>
+                    <a:prstGeom prst="rect">
+                      <a:avLst/>
+                    </a:prstGeom>
+                  </pic:spPr>
+                </pic:pic>
+              </a:graphicData>
+            </a:graphic>
+          </wp:inline>
+        </w:drawing>
+      </w:r>
+    </w:p>
+    <w:p>
+      <w:pPr>
+        <w:pStyle w:val="ListParagraph"/>
+        <w:numPr>
+          <w:ilvl w:val="0"/>
+          <w:numId w:val="32"/>
+        </w:numPr>
+      </w:pPr>
+      <w:r>
+        <w:t xml:space="preserve">You can review the publish progress in the </w:t>
+      </w:r>
+      <w:r>
+        <w:rPr>
+          <w:b/>
+        </w:rPr>
+        <w:t>Web Publish Activity</w:t>
+      </w:r>
+      <w:r>
+        <w:t xml:space="preserve"> pane at the bottom if </w:t>
+      </w:r>
+      <w:r>
+        <w:rPr>
+          <w:b/>
+        </w:rPr>
+        <w:t>Visual Studio</w:t>
+      </w:r>
+      <w:r>
+        <w:t>. It should complete quickly since the one file being pushed is small.</w:t>
+      </w:r>
+    </w:p>
+    <w:p>
+      <w:pPr>
+        <w:pStyle w:val="ListParagraph"/>
+        <w:ind w:left="360"/>
+      </w:pPr>
+      <w:r>
+        <w:rPr>
+          <w:noProof/>
+          <w:lang w:bidi="ar-SA"/>
+        </w:rPr>
+        <w:lastRenderedPageBreak/>
+        <w:drawing>
+          <wp:inline distT="0" distB="0" distL="0" distR="0" wp14:anchorId="0D5C98E8" wp14:editId="3462AB0A">
+            <wp:extent cx="4247619" cy="2276190"/>
+            <wp:effectExtent l="0" t="0" r="635" b="0"/>
+            <wp:docPr id="35" name="Picture 35"/>
+            <wp:cNvGraphicFramePr>
+              <a:graphicFrameLocks xmlns:a="http://schemas.openxmlformats.org/drawingml/2006/main" noChangeAspect="1"/>
+            </wp:cNvGraphicFramePr>
+            <a:graphic xmlns:a="http://schemas.openxmlformats.org/drawingml/2006/main">
+              <a:graphicData uri="http://schemas.openxmlformats.org/drawingml/2006/picture">
+                <pic:pic xmlns:pic="http://schemas.openxmlformats.org/drawingml/2006/picture">
+                  <pic:nvPicPr>
+                    <pic:cNvPr id="1" name=""/>
+                    <pic:cNvPicPr/>
+                  </pic:nvPicPr>
+                  <pic:blipFill>
+                    <a:blip r:embed="rId124"/>
+                    <a:stretch>
+                      <a:fillRect/>
+                    </a:stretch>
+                  </pic:blipFill>
+                  <pic:spPr>
+                    <a:xfrm>
+                      <a:off x="0" y="0"/>
+                      <a:ext cx="4247619" cy="2276190"/>
+                    </a:xfrm>
+                    <a:prstGeom prst="rect">
+                      <a:avLst/>
+                    </a:prstGeom>
+                  </pic:spPr>
+                </pic:pic>
+              </a:graphicData>
+            </a:graphic>
+          </wp:inline>
+        </w:drawing>
+      </w:r>
+    </w:p>
+    <w:p>
+      <w:pPr>
+        <w:pStyle w:val="ListParagraph"/>
+        <w:numPr>
+          <w:ilvl w:val="0"/>
+          <w:numId w:val="32"/>
+        </w:numPr>
+      </w:pPr>
+      <w:r>
+        <w:t>Upon completion, the integrated browser will open to the public URL. Note the new version number, which confirms the deployment was successful.</w:t>
+      </w:r>
+    </w:p>
+    <w:p>
+      <w:pPr>
+        <w:pStyle w:val="ListParagraph"/>
+        <w:ind w:left="360"/>
+      </w:pPr>
+      <w:r>
+        <w:rPr>
+          <w:noProof/>
+          <w:lang w:bidi="ar-SA"/>
+        </w:rPr>
+        <w:drawing>
+          <wp:inline distT="0" distB="0" distL="0" distR="0" wp14:anchorId="7B4A0619" wp14:editId="61D8D621">
+            <wp:extent cx="3828571" cy="2066667"/>
+            <wp:effectExtent l="0" t="0" r="635" b="0"/>
+            <wp:docPr id="49" name="Picture 49"/>
+            <wp:cNvGraphicFramePr>
+              <a:graphicFrameLocks xmlns:a="http://schemas.openxmlformats.org/drawingml/2006/main" noChangeAspect="1"/>
+            </wp:cNvGraphicFramePr>
+            <a:graphic xmlns:a="http://schemas.openxmlformats.org/drawingml/2006/main">
+              <a:graphicData uri="http://schemas.openxmlformats.org/drawingml/2006/picture">
+                <pic:pic xmlns:pic="http://schemas.openxmlformats.org/drawingml/2006/picture">
+                  <pic:nvPicPr>
+                    <pic:cNvPr id="1" name=""/>
+                    <pic:cNvPicPr/>
+                  </pic:nvPicPr>
+                  <pic:blipFill>
+                    <a:blip r:embed="rId125"/>
+                    <a:stretch>
+                      <a:fillRect/>
+                    </a:stretch>
+                  </pic:blipFill>
+                  <pic:spPr>
+                    <a:xfrm>
+                      <a:off x="0" y="0"/>
+                      <a:ext cx="3828571" cy="2066667"/>
+                    </a:xfrm>
+                    <a:prstGeom prst="rect">
+                      <a:avLst/>
+                    </a:prstGeom>
+                  </pic:spPr>
+                </pic:pic>
+              </a:graphicData>
+            </a:graphic>
+          </wp:inline>
+        </w:drawing>
+      </w:r>
+    </w:p>
+    <w:p>
+      <w:pPr>
+        <w:pStyle w:val="Heading2"/>
+      </w:pPr>
+      <w:bookmarkStart w:id="23" w:name="_Toc475992238"/>
+      <w:r>
+        <w:t xml:space="preserve">Task </w:t>
+      </w:r>
+      <w:r>
+        <w:t>6</w:t>
+      </w:r>
+      <w:r>
+        <w:t xml:space="preserve">: </w:t>
+      </w:r>
+      <w:r>
+        <w:t>Working with deployment slots</w:t>
+      </w:r>
+      <w:bookmarkEnd w:id="23"/>
+    </w:p>
+    <w:p>
+      <w:pPr>
+        <w:pStyle w:val="ListParagraph"/>
+        <w:numPr>
+          <w:ilvl w:val="0"/>
+          <w:numId w:val="33"/>
+        </w:numPr>
+      </w:pPr>
+      <w:r>
+        <w:t xml:space="preserve">Azure App Services offer </w:t>
+      </w:r>
+      <w:r>
+        <w:rPr>
+          <w:b/>
+        </w:rPr>
+        <w:t>deployment slots</w:t>
+      </w:r>
+      <w:r>
+        <w:t>, which are parallel targets for application deployment. The most common scenario for using a deployment slot is to have a staging environment for your application to run against productions services, but without replacing the current production application. If the staging deployment passes review, it can immediately be “swapped” in as the production slot with the click of a button. As an additional benefit, the swap can be quickly reversed in the event an issue is uncovered with the new build.</w:t>
+      </w:r>
+    </w:p>
+    <w:p>
+      <w:pPr>
+        <w:pStyle w:val="ListParagraph"/>
+        <w:numPr>
+          <w:ilvl w:val="0"/>
+          <w:numId w:val="33"/>
+        </w:numPr>
+      </w:pPr>
+      <w:r>
+        <w:t>Return to the browser window open to the Azure portal.</w:t>
+      </w:r>
+    </w:p>
+    <w:p>
+      <w:pPr>
+        <w:pStyle w:val="ListParagraph"/>
+        <w:numPr>
+          <w:ilvl w:val="0"/>
+          <w:numId w:val="33"/>
+        </w:numPr>
+      </w:pPr>
+      <w:r>
+        <w:t xml:space="preserve">Select the </w:t>
+      </w:r>
+      <w:r>
+        <w:rPr>
+          <w:b/>
+        </w:rPr>
+        <w:t>Resource groups</w:t>
+      </w:r>
+      <w:r>
+        <w:t xml:space="preserve"> tab from the left menu. Locate and click the </w:t>
+      </w:r>
+      <w:r>
+        <w:rPr>
+          <w:b/>
+        </w:rPr>
+        <w:t>fabrikam</w:t>
+      </w:r>
+      <w:r>
+        <w:t xml:space="preserve"> group created earlier.</w:t>
+      </w:r>
+    </w:p>
+    <w:p>
+      <w:pPr>
+        <w:pStyle w:val="ListParagraph"/>
+        <w:ind w:left="360"/>
+      </w:pPr>
+      <w:r>
+        <w:rPr>
+          <w:noProof/>
+          <w:lang w:bidi="ar-SA"/>
+        </w:rPr>
+        <w:lastRenderedPageBreak/>
+        <w:drawing>
+          <wp:inline distT="0" distB="0" distL="0" distR="0" wp14:anchorId="2AF8621D" wp14:editId="15D8B29A">
+            <wp:extent cx="3286664" cy="2158294"/>
+            <wp:effectExtent l="0" t="0" r="0" b="0"/>
+            <wp:docPr id="40" name="Picture 40"/>
+            <wp:cNvGraphicFramePr>
+              <a:graphicFrameLocks xmlns:a="http://schemas.openxmlformats.org/drawingml/2006/main" noChangeAspect="1"/>
+            </wp:cNvGraphicFramePr>
+            <a:graphic xmlns:a="http://schemas.openxmlformats.org/drawingml/2006/main">
+              <a:graphicData uri="http://schemas.openxmlformats.org/drawingml/2006/picture">
+                <pic:pic xmlns:pic="http://schemas.openxmlformats.org/drawingml/2006/picture">
+                  <pic:nvPicPr>
+                    <pic:cNvPr id="1" name=""/>
+                    <pic:cNvPicPr/>
+                  </pic:nvPicPr>
+                  <pic:blipFill>
+                    <a:blip r:embed="rId70"/>
+                    <a:stretch>
+                      <a:fillRect/>
+                    </a:stretch>
+                  </pic:blipFill>
+                  <pic:spPr>
+                    <a:xfrm>
+                      <a:off x="0" y="0"/>
+                      <a:ext cx="3290687" cy="2160936"/>
+                    </a:xfrm>
+                    <a:prstGeom prst="rect">
+                      <a:avLst/>
+                    </a:prstGeom>
+                  </pic:spPr>
+                </pic:pic>
+              </a:graphicData>
+            </a:graphic>
+          </wp:inline>
+        </w:drawing>
+      </w:r>
+    </w:p>
+    <w:p>
+      <w:pPr>
+        <w:pStyle w:val="ListParagraph"/>
+        <w:numPr>
+          <w:ilvl w:val="0"/>
+          <w:numId w:val="33"/>
+        </w:numPr>
+      </w:pPr>
+      <w:r>
+        <w:t xml:space="preserve">Click the </w:t>
+      </w:r>
+      <w:r>
+        <w:rPr>
+          <w:b/>
+        </w:rPr>
+        <w:t>App Service</w:t>
+      </w:r>
+      <w:r>
+        <w:t>.</w:t>
+      </w:r>
+    </w:p>
+    <w:p>
+      <w:pPr>
+        <w:pStyle w:val="ListParagraph"/>
+        <w:ind w:left="360"/>
+      </w:pPr>
+      <w:r>
+        <w:rPr>
+          <w:noProof/>
+          <w:lang w:bidi="ar-SA"/>
+        </w:rPr>
+        <w:drawing>
+          <wp:inline distT="0" distB="0" distL="0" distR="0" wp14:anchorId="60BBAFE1" wp14:editId="0AB10263">
+            <wp:extent cx="6172200" cy="1726565"/>
+            <wp:effectExtent l="0" t="0" r="0" b="6985"/>
+            <wp:docPr id="41" name="Picture 41"/>
+            <wp:cNvGraphicFramePr>
+              <a:graphicFrameLocks xmlns:a="http://schemas.openxmlformats.org/drawingml/2006/main" noChangeAspect="1"/>
+            </wp:cNvGraphicFramePr>
+            <a:graphic xmlns:a="http://schemas.openxmlformats.org/drawingml/2006/main">
+              <a:graphicData uri="http://schemas.openxmlformats.org/drawingml/2006/picture">
+                <pic:pic xmlns:pic="http://schemas.openxmlformats.org/drawingml/2006/picture">
+                  <pic:nvPicPr>
+                    <pic:cNvPr id="1" name=""/>
+                    <pic:cNvPicPr/>
+                  </pic:nvPicPr>
+                  <pic:blipFill>
+                    <a:blip r:embed="rId126"/>
+                    <a:stretch>
+                      <a:fillRect/>
+                    </a:stretch>
+                  </pic:blipFill>
+                  <pic:spPr>
+                    <a:xfrm>
+                      <a:off x="0" y="0"/>
+                      <a:ext cx="6172200" cy="1726565"/>
+                    </a:xfrm>
+                    <a:prstGeom prst="rect">
+                      <a:avLst/>
+                    </a:prstGeom>
+                  </pic:spPr>
+                </pic:pic>
+              </a:graphicData>
+            </a:graphic>
+          </wp:inline>
+        </w:drawing>
+      </w:r>
+    </w:p>
+    <w:p>
+      <w:pPr>
+        <w:pStyle w:val="ListParagraph"/>
+        <w:numPr>
+          <w:ilvl w:val="0"/>
+          <w:numId w:val="33"/>
+        </w:numPr>
+      </w:pPr>
+      <w:r>
+        <w:t xml:space="preserve">Select the </w:t>
+      </w:r>
+      <w:r>
+        <w:rPr>
+          <w:b/>
+        </w:rPr>
+        <w:t>Deployment slots</w:t>
+      </w:r>
+      <w:r>
+        <w:t xml:space="preserve"> tab and click </w:t>
+      </w:r>
+      <w:r>
+        <w:rPr>
+          <w:b/>
+        </w:rPr>
+        <w:t>Add Slot</w:t>
+      </w:r>
+      <w:r>
+        <w:t xml:space="preserve">. Note that the </w:t>
+      </w:r>
+      <w:r>
+        <w:rPr>
+          <w:b/>
+        </w:rPr>
+        <w:t>production</w:t>
+      </w:r>
+      <w:r>
+        <w:t xml:space="preserve"> slot is considered a “default” slot and is not shown as a separate slot in the user experience.</w:t>
+      </w:r>
+    </w:p>
+    <w:p>
+      <w:pPr>
+        <w:pStyle w:val="ListParagraph"/>
+        <w:ind w:left="360"/>
+      </w:pPr>
+      <w:r>
+        <w:rPr>
+          <w:noProof/>
+          <w:lang w:bidi="ar-SA"/>
+        </w:rPr>
+        <w:drawing>
+          <wp:inline distT="0" distB="0" distL="0" distR="0" wp14:anchorId="26384453" wp14:editId="48C168E6">
+            <wp:extent cx="6172200" cy="1875155"/>
+            <wp:effectExtent l="0" t="0" r="0" b="0"/>
+            <wp:docPr id="44" name="Picture 44"/>
+            <wp:cNvGraphicFramePr>
+              <a:graphicFrameLocks xmlns:a="http://schemas.openxmlformats.org/drawingml/2006/main" noChangeAspect="1"/>
+            </wp:cNvGraphicFramePr>
+            <a:graphic xmlns:a="http://schemas.openxmlformats.org/drawingml/2006/main">
+              <a:graphicData uri="http://schemas.openxmlformats.org/drawingml/2006/picture">
+                <pic:pic xmlns:pic="http://schemas.openxmlformats.org/drawingml/2006/picture">
+                  <pic:nvPicPr>
+                    <pic:cNvPr id="1" name=""/>
+                    <pic:cNvPicPr/>
+                  </pic:nvPicPr>
+                  <pic:blipFill>
+                    <a:blip r:embed="rId127"/>
+                    <a:stretch>
+                      <a:fillRect/>
+                    </a:stretch>
+                  </pic:blipFill>
+                  <pic:spPr>
+                    <a:xfrm>
+                      <a:off x="0" y="0"/>
+                      <a:ext cx="6172200" cy="1875155"/>
+                    </a:xfrm>
+                    <a:prstGeom prst="rect">
+                      <a:avLst/>
+                    </a:prstGeom>
+                  </pic:spPr>
+                </pic:pic>
+              </a:graphicData>
+            </a:graphic>
+          </wp:inline>
+        </w:drawing>
+      </w:r>
+    </w:p>
+    <w:p>
+      <w:pPr>
+        <w:pStyle w:val="ListParagraph"/>
+        <w:numPr>
+          <w:ilvl w:val="0"/>
+          <w:numId w:val="33"/>
+        </w:numPr>
+      </w:pPr>
+      <w:r>
+        <w:t xml:space="preserve">Enter a </w:t>
+      </w:r>
+      <w:r>
+        <w:rPr>
+          <w:b/>
+        </w:rPr>
+        <w:t>Name</w:t>
+      </w:r>
+      <w:r>
+        <w:t xml:space="preserve"> of </w:t>
+      </w:r>
+      <w:r>
+        <w:rPr>
+          <w:b/>
+        </w:rPr>
+        <w:t>“staging”</w:t>
+      </w:r>
+      <w:r>
+        <w:t xml:space="preserve"> and select the </w:t>
+      </w:r>
+      <w:r>
+        <w:rPr>
+          <w:b/>
+        </w:rPr>
+        <w:t>Configuration Source</w:t>
+      </w:r>
+      <w:r>
+        <w:t xml:space="preserve"> that matched your existing deployment (there should be only one). Click </w:t>
+      </w:r>
+      <w:r>
+        <w:rPr>
+          <w:b/>
+        </w:rPr>
+        <w:t>OK</w:t>
+      </w:r>
+      <w:r>
+        <w:t xml:space="preserve"> to create the slot.</w:t>
+      </w:r>
+    </w:p>
+    <w:p>
+      <w:pPr>
+        <w:pStyle w:val="ListParagraph"/>
+        <w:ind w:left="360"/>
+      </w:pPr>
+      <w:r>
+        <w:rPr>
+          <w:noProof/>
+          <w:lang w:bidi="ar-SA"/>
+        </w:rPr>
+        <w:lastRenderedPageBreak/>
+        <w:drawing>
+          <wp:inline distT="0" distB="0" distL="0" distR="0" wp14:anchorId="7405099F" wp14:editId="004F03B0">
+            <wp:extent cx="3495238" cy="3676190"/>
+            <wp:effectExtent l="0" t="0" r="0" b="635"/>
+            <wp:docPr id="45" name="Picture 45"/>
+            <wp:cNvGraphicFramePr>
+              <a:graphicFrameLocks xmlns:a="http://schemas.openxmlformats.org/drawingml/2006/main" noChangeAspect="1"/>
+            </wp:cNvGraphicFramePr>
+            <a:graphic xmlns:a="http://schemas.openxmlformats.org/drawingml/2006/main">
+              <a:graphicData uri="http://schemas.openxmlformats.org/drawingml/2006/picture">
+                <pic:pic xmlns:pic="http://schemas.openxmlformats.org/drawingml/2006/picture">
+                  <pic:nvPicPr>
+                    <pic:cNvPr id="1" name=""/>
+                    <pic:cNvPicPr/>
+                  </pic:nvPicPr>
+                  <pic:blipFill>
+                    <a:blip r:embed="rId128"/>
+                    <a:stretch>
+                      <a:fillRect/>
+                    </a:stretch>
+                  </pic:blipFill>
+                  <pic:spPr>
+                    <a:xfrm>
+                      <a:off x="0" y="0"/>
+                      <a:ext cx="3495238" cy="3676190"/>
+                    </a:xfrm>
+                    <a:prstGeom prst="rect">
+                      <a:avLst/>
+                    </a:prstGeom>
+                  </pic:spPr>
+                </pic:pic>
+              </a:graphicData>
+            </a:graphic>
+          </wp:inline>
+        </w:drawing>
+      </w:r>
+    </w:p>
+    <w:p>
+      <w:pPr>
+        <w:pStyle w:val="ListParagraph"/>
+        <w:numPr>
+          <w:ilvl w:val="0"/>
+          <w:numId w:val="33"/>
+        </w:numPr>
+      </w:pPr>
+      <w:r>
+        <w:t xml:space="preserve">Return to </w:t>
+      </w:r>
+      <w:r>
+        <w:rPr>
+          <w:b/>
+        </w:rPr>
+        <w:t>_Layout.cshtml</w:t>
+      </w:r>
+      <w:r>
+        <w:t xml:space="preserve"> in </w:t>
+      </w:r>
+      <w:r>
+        <w:rPr>
+          <w:b/>
+        </w:rPr>
+        <w:t>Visual Studio</w:t>
+      </w:r>
+      <w:r>
+        <w:t xml:space="preserve">. Update the version text to </w:t>
+      </w:r>
+      <w:r>
+        <w:rPr>
+          <w:b/>
+        </w:rPr>
+        <w:t>“5.0”</w:t>
+      </w:r>
+      <w:r>
+        <w:t>.</w:t>
+      </w:r>
+    </w:p>
+    <w:p>
+      <w:pPr>
+        <w:pStyle w:val="ListParagraph"/>
+        <w:ind w:left="360"/>
+      </w:pPr>
+      <w:r>
+        <w:rPr>
+          <w:noProof/>
+          <w:lang w:bidi="ar-SA"/>
+        </w:rPr>
+        <w:drawing>
+          <wp:inline distT="0" distB="0" distL="0" distR="0" wp14:anchorId="36F3E4F7" wp14:editId="45A3B923">
+            <wp:extent cx="3361905" cy="1238095"/>
+            <wp:effectExtent l="0" t="0" r="0" b="635"/>
+            <wp:docPr id="47" name="Picture 47"/>
+            <wp:cNvGraphicFramePr>
+              <a:graphicFrameLocks xmlns:a="http://schemas.openxmlformats.org/drawingml/2006/main" noChangeAspect="1"/>
+            </wp:cNvGraphicFramePr>
+            <a:graphic xmlns:a="http://schemas.openxmlformats.org/drawingml/2006/main">
+              <a:graphicData uri="http://schemas.openxmlformats.org/drawingml/2006/picture">
+                <pic:pic xmlns:pic="http://schemas.openxmlformats.org/drawingml/2006/picture">
+                  <pic:nvPicPr>
+                    <pic:cNvPr id="1" name=""/>
+                    <pic:cNvPicPr/>
+                  </pic:nvPicPr>
+                  <pic:blipFill>
+                    <a:blip r:embed="rId129"/>
+                    <a:stretch>
+                      <a:fillRect/>
+                    </a:stretch>
+                  </pic:blipFill>
+                  <pic:spPr>
+                    <a:xfrm>
+                      <a:off x="0" y="0"/>
+                      <a:ext cx="3361905" cy="1238095"/>
+                    </a:xfrm>
+                    <a:prstGeom prst="rect">
+                      <a:avLst/>
+                    </a:prstGeom>
+                  </pic:spPr>
+                </pic:pic>
+              </a:graphicData>
+            </a:graphic>
+          </wp:inline>
+        </w:drawing>
+      </w:r>
+    </w:p>
+    <w:p>
+      <w:pPr>
+        <w:pStyle w:val="ListParagraph"/>
+        <w:numPr>
+          <w:ilvl w:val="0"/>
+          <w:numId w:val="33"/>
+        </w:numPr>
+      </w:pPr>
+      <w:r>
+        <w:t xml:space="preserve">In </w:t>
+      </w:r>
+      <w:r>
+        <w:rPr>
+          <w:b/>
+        </w:rPr>
+        <w:t>Solution Explorer</w:t>
+      </w:r>
+      <w:r>
+        <w:t xml:space="preserve">, right-click the </w:t>
+      </w:r>
+      <w:r>
+        <w:rPr>
+          <w:b/>
+        </w:rPr>
+        <w:t>FabrikamFiber.Web</w:t>
+      </w:r>
+      <w:r>
+        <w:t xml:space="preserve"> project and select </w:t>
+      </w:r>
+      <w:r>
+        <w:rPr>
+          <w:b/>
+        </w:rPr>
+        <w:t>Publish</w:t>
+      </w:r>
+      <w:r>
+        <w:t>.</w:t>
+      </w:r>
+    </w:p>
+    <w:p>
+      <w:pPr>
+        <w:pStyle w:val="ListParagraph"/>
+        <w:ind w:left="360"/>
+      </w:pPr>
+      <w:r>
+        <w:rPr>
+          <w:noProof/>
+          <w:lang w:bidi="ar-SA"/>
+        </w:rPr>
+        <w:drawing>
+          <wp:inline distT="0" distB="0" distL="0" distR="0" wp14:anchorId="57F7D393" wp14:editId="597C86AB">
+            <wp:extent cx="3323809" cy="2047619"/>
+            <wp:effectExtent l="0" t="0" r="0" b="0"/>
+            <wp:docPr id="46" name="Picture 46"/>
+            <wp:cNvGraphicFramePr>
+              <a:graphicFrameLocks xmlns:a="http://schemas.openxmlformats.org/drawingml/2006/main" noChangeAspect="1"/>
+            </wp:cNvGraphicFramePr>
+            <a:graphic xmlns:a="http://schemas.openxmlformats.org/drawingml/2006/main">
+              <a:graphicData uri="http://schemas.openxmlformats.org/drawingml/2006/picture">
+                <pic:pic xmlns:pic="http://schemas.openxmlformats.org/drawingml/2006/picture">
+                  <pic:nvPicPr>
+                    <pic:cNvPr id="1" name=""/>
+                    <pic:cNvPicPr/>
+                  </pic:nvPicPr>
+                  <pic:blipFill>
+                    <a:blip r:embed="rId116"/>
+                    <a:stretch>
+                      <a:fillRect/>
+                    </a:stretch>
+                  </pic:blipFill>
+                  <pic:spPr>
+                    <a:xfrm>
+                      <a:off x="0" y="0"/>
+                      <a:ext cx="3323809" cy="2047619"/>
+                    </a:xfrm>
+                    <a:prstGeom prst="rect">
+                      <a:avLst/>
+                    </a:prstGeom>
+                  </pic:spPr>
+                </pic:pic>
+              </a:graphicData>
+            </a:graphic>
+          </wp:inline>
+        </w:drawing>
+      </w:r>
+    </w:p>
+    <w:p>
+      <w:pPr>
+        <w:pStyle w:val="ListParagraph"/>
+        <w:numPr>
+          <w:ilvl w:val="0"/>
+          <w:numId w:val="33"/>
+        </w:numPr>
+      </w:pPr>
+      <w:r>
+        <w:t xml:space="preserve">The new slot is treated as a unique deployment target, so we’ll need to set up a profile for it. However, your Microsoft and Azure accounts are already configured, so the experience will be even smoother. Select the </w:t>
+      </w:r>
+      <w:r>
+        <w:rPr>
+          <w:b/>
+        </w:rPr>
+        <w:t>Profile</w:t>
+      </w:r>
+      <w:r>
+        <w:t xml:space="preserve"> tab and click </w:t>
+      </w:r>
+      <w:r>
+        <w:rPr>
+          <w:b/>
+        </w:rPr>
+        <w:t>Microsoft Azure App Service</w:t>
+      </w:r>
+      <w:r>
+        <w:t>.</w:t>
+      </w:r>
+    </w:p>
+    <w:p>
+      <w:pPr>
+        <w:pStyle w:val="ListParagraph"/>
+        <w:ind w:left="360"/>
+      </w:pPr>
+      <w:r>
+        <w:rPr>
+          <w:noProof/>
+          <w:lang w:bidi="ar-SA"/>
+        </w:rPr>
+        <w:lastRenderedPageBreak/>
+        <w:drawing>
+          <wp:inline distT="0" distB="0" distL="0" distR="0" wp14:anchorId="4759E7EE" wp14:editId="2BED16B5">
+            <wp:extent cx="6172200" cy="2261870"/>
+            <wp:effectExtent l="0" t="0" r="0" b="5080"/>
+            <wp:docPr id="51" name="Picture 51"/>
+            <wp:cNvGraphicFramePr>
+              <a:graphicFrameLocks xmlns:a="http://schemas.openxmlformats.org/drawingml/2006/main" noChangeAspect="1"/>
+            </wp:cNvGraphicFramePr>
+            <a:graphic xmlns:a="http://schemas.openxmlformats.org/drawingml/2006/main">
+              <a:graphicData uri="http://schemas.openxmlformats.org/drawingml/2006/picture">
+                <pic:pic xmlns:pic="http://schemas.openxmlformats.org/drawingml/2006/picture">
+                  <pic:nvPicPr>
+                    <pic:cNvPr id="1" name=""/>
+                    <pic:cNvPicPr/>
+                  </pic:nvPicPr>
+                  <pic:blipFill>
+                    <a:blip r:embed="rId130"/>
+                    <a:stretch>
+                      <a:fillRect/>
+                    </a:stretch>
+                  </pic:blipFill>
+                  <pic:spPr>
+                    <a:xfrm>
+                      <a:off x="0" y="0"/>
+                      <a:ext cx="6172200" cy="2261870"/>
+                    </a:xfrm>
+                    <a:prstGeom prst="rect">
+                      <a:avLst/>
+                    </a:prstGeom>
+                  </pic:spPr>
+                </pic:pic>
+              </a:graphicData>
+            </a:graphic>
+          </wp:inline>
+        </w:drawing>
+      </w:r>
+    </w:p>
+    <w:p>
+      <w:pPr>
+        <w:pStyle w:val="ListParagraph"/>
+        <w:numPr>
+          <w:ilvl w:val="0"/>
+          <w:numId w:val="33"/>
+        </w:numPr>
+      </w:pPr>
+      <w:r>
+        <w:t xml:space="preserve">Drill down to select the </w:t>
+      </w:r>
+      <w:r>
+        <w:rPr>
+          <w:b/>
+        </w:rPr>
+        <w:t>staging</w:t>
+      </w:r>
+      <w:r>
+        <w:t xml:space="preserve"> deployment slot and click </w:t>
+      </w:r>
+      <w:r>
+        <w:rPr>
+          <w:b/>
+        </w:rPr>
+        <w:t>OK</w:t>
+      </w:r>
+      <w:r>
+        <w:t xml:space="preserve">. </w:t>
+      </w:r>
+    </w:p>
+    <w:p>
+      <w:pPr>
+        <w:pStyle w:val="ListParagraph"/>
+        <w:ind w:left="360"/>
+      </w:pPr>
+      <w:r>
+        <w:rPr>
+          <w:noProof/>
+          <w:lang w:bidi="ar-SA"/>
+        </w:rPr>
+        <w:drawing>
+          <wp:inline distT="0" distB="0" distL="0" distR="0" wp14:anchorId="07F695EB" wp14:editId="19E2154A">
+            <wp:extent cx="6123809" cy="2828571"/>
+            <wp:effectExtent l="0" t="0" r="0" b="0"/>
+            <wp:docPr id="52" name="Picture 52"/>
+            <wp:cNvGraphicFramePr>
+              <a:graphicFrameLocks xmlns:a="http://schemas.openxmlformats.org/drawingml/2006/main" noChangeAspect="1"/>
+            </wp:cNvGraphicFramePr>
+            <a:graphic xmlns:a="http://schemas.openxmlformats.org/drawingml/2006/main">
+              <a:graphicData uri="http://schemas.openxmlformats.org/drawingml/2006/picture">
+                <pic:pic xmlns:pic="http://schemas.openxmlformats.org/drawingml/2006/picture">
+                  <pic:nvPicPr>
+                    <pic:cNvPr id="1" name=""/>
+                    <pic:cNvPicPr/>
+                  </pic:nvPicPr>
+                  <pic:blipFill>
+                    <a:blip r:embed="rId131"/>
+                    <a:stretch>
+                      <a:fillRect/>
+                    </a:stretch>
+                  </pic:blipFill>
+                  <pic:spPr>
+                    <a:xfrm>
+                      <a:off x="0" y="0"/>
+                      <a:ext cx="6123809" cy="2828571"/>
+                    </a:xfrm>
+                    <a:prstGeom prst="rect">
+                      <a:avLst/>
+                    </a:prstGeom>
+                  </pic:spPr>
+                </pic:pic>
+              </a:graphicData>
+            </a:graphic>
+          </wp:inline>
+        </w:drawing>
+      </w:r>
+    </w:p>
+    <w:p>
+      <w:pPr>
+        <w:pStyle w:val="ListParagraph"/>
+        <w:numPr>
+          <w:ilvl w:val="0"/>
+          <w:numId w:val="33"/>
+        </w:numPr>
+      </w:pPr>
+      <w:r>
+        <w:t xml:space="preserve">On the </w:t>
+      </w:r>
+      <w:r>
+        <w:rPr>
+          <w:b/>
+        </w:rPr>
+        <w:t>Connection</w:t>
+      </w:r>
+      <w:r>
+        <w:t xml:space="preserve"> tab you’ll notice that the settings are very similar to the </w:t>
+      </w:r>
+      <w:r>
+        <w:rPr>
+          <w:b/>
+        </w:rPr>
+        <w:t>production</w:t>
+      </w:r>
+      <w:r>
+        <w:t xml:space="preserve"> slot, except that the text </w:t>
+      </w:r>
+      <w:r>
+        <w:rPr>
+          <w:b/>
+        </w:rPr>
+        <w:t>“staging”</w:t>
+      </w:r>
+      <w:r>
+        <w:t xml:space="preserve"> is</w:t>
+      </w:r>
+      <w:r>
+        <w:t xml:space="preserve"> inserted within various strings. The key place of interest is that each URL differs from the production slot by having </w:t>
+      </w:r>
+      <w:r>
+        <w:rPr>
+          <w:b/>
+        </w:rPr>
+        <w:t>“-staging”</w:t>
+      </w:r>
+      <w:r>
+        <w:t xml:space="preserve"> inserted </w:t>
+      </w:r>
+      <w:r>
+        <w:t xml:space="preserve">at the end of the lowest subdomain. For example, if your subdomain started with </w:t>
+      </w:r>
+      <w:r>
+        <w:rPr>
+          <w:b/>
+        </w:rPr>
+        <w:t>“fabrikam-johndoe”</w:t>
+      </w:r>
+      <w:r>
+        <w:t xml:space="preserve">, then a slot named </w:t>
+      </w:r>
+      <w:r>
+        <w:rPr>
+          <w:b/>
+        </w:rPr>
+        <w:t>“staging”</w:t>
+      </w:r>
+      <w:r>
+        <w:t xml:space="preserve"> would have the URL </w:t>
+      </w:r>
+      <w:r>
+        <w:rPr>
+          <w:b/>
+        </w:rPr>
+        <w:t>“fabrikam-johndoe-staging”</w:t>
+      </w:r>
+      <w:r>
+        <w:t xml:space="preserve">. Click </w:t>
+      </w:r>
+      <w:r>
+        <w:rPr>
+          <w:b/>
+        </w:rPr>
+        <w:t>Publish</w:t>
+      </w:r>
+      <w:r>
+        <w:t xml:space="preserve"> to deploy.</w:t>
+      </w:r>
+    </w:p>
+    <w:p>
+      <w:pPr>
+        <w:pStyle w:val="ListParagraph"/>
+        <w:ind w:left="360"/>
+      </w:pPr>
+      <w:r>
+        <w:rPr>
+          <w:noProof/>
+          <w:lang w:bidi="ar-SA"/>
+        </w:rPr>
+        <w:lastRenderedPageBreak/>
+        <w:drawing>
+          <wp:inline distT="0" distB="0" distL="0" distR="0" wp14:anchorId="77587775" wp14:editId="02624782">
+            <wp:extent cx="6172200" cy="4838700"/>
+            <wp:effectExtent l="0" t="0" r="0" b="0"/>
+            <wp:docPr id="53" name="Picture 53"/>
+            <wp:cNvGraphicFramePr>
+              <a:graphicFrameLocks xmlns:a="http://schemas.openxmlformats.org/drawingml/2006/main" noChangeAspect="1"/>
+            </wp:cNvGraphicFramePr>
+            <a:graphic xmlns:a="http://schemas.openxmlformats.org/drawingml/2006/main">
+              <a:graphicData uri="http://schemas.openxmlformats.org/drawingml/2006/picture">
+                <pic:pic xmlns:pic="http://schemas.openxmlformats.org/drawingml/2006/picture">
+                  <pic:nvPicPr>
+                    <pic:cNvPr id="1" name=""/>
+                    <pic:cNvPicPr/>
+                  </pic:nvPicPr>
+                  <pic:blipFill>
+                    <a:blip r:embed="rId132"/>
+                    <a:stretch>
+                      <a:fillRect/>
+                    </a:stretch>
+                  </pic:blipFill>
+                  <pic:spPr>
+                    <a:xfrm>
+                      <a:off x="0" y="0"/>
+                      <a:ext cx="6172200" cy="4838700"/>
+                    </a:xfrm>
+                    <a:prstGeom prst="rect">
+                      <a:avLst/>
+                    </a:prstGeom>
+                  </pic:spPr>
+                </pic:pic>
+              </a:graphicData>
+            </a:graphic>
+          </wp:inline>
+        </w:drawing>
+      </w:r>
+    </w:p>
+    <w:p>
+      <w:pPr>
+        <w:pStyle w:val="ListParagraph"/>
+        <w:numPr>
+          <w:ilvl w:val="0"/>
+          <w:numId w:val="33"/>
+        </w:numPr>
+      </w:pPr>
+      <w:r>
+        <w:t>Once the deployment finishes you’ll see the built-in browser navigate to the staging slot, which can be verified via the support version number.</w:t>
+      </w:r>
+    </w:p>
+    <w:p>
+      <w:pPr>
+        <w:pStyle w:val="ListParagraph"/>
+        <w:ind w:left="360"/>
+      </w:pPr>
+      <w:r>
+        <w:rPr>
+          <w:noProof/>
+          <w:lang w:bidi="ar-SA"/>
+        </w:rPr>
+        <w:drawing>
+          <wp:inline distT="0" distB="0" distL="0" distR="0" wp14:anchorId="5CDBD3BA" wp14:editId="78567D07">
+            <wp:extent cx="3819048" cy="2114286"/>
+            <wp:effectExtent l="0" t="0" r="0" b="635"/>
+            <wp:docPr id="57" name="Picture 57"/>
+            <wp:cNvGraphicFramePr>
+              <a:graphicFrameLocks xmlns:a="http://schemas.openxmlformats.org/drawingml/2006/main" noChangeAspect="1"/>
+            </wp:cNvGraphicFramePr>
+            <a:graphic xmlns:a="http://schemas.openxmlformats.org/drawingml/2006/main">
+              <a:graphicData uri="http://schemas.openxmlformats.org/drawingml/2006/picture">
+                <pic:pic xmlns:pic="http://schemas.openxmlformats.org/drawingml/2006/picture">
+                  <pic:nvPicPr>
+                    <pic:cNvPr id="1" name=""/>
+                    <pic:cNvPicPr/>
+                  </pic:nvPicPr>
+                  <pic:blipFill>
+                    <a:blip r:embed="rId133"/>
+                    <a:stretch>
+                      <a:fillRect/>
+                    </a:stretch>
+                  </pic:blipFill>
+                  <pic:spPr>
+                    <a:xfrm>
+                      <a:off x="0" y="0"/>
+                      <a:ext cx="3819048" cy="2114286"/>
+                    </a:xfrm>
+                    <a:prstGeom prst="rect">
+                      <a:avLst/>
+                    </a:prstGeom>
+                  </pic:spPr>
+                </pic:pic>
+              </a:graphicData>
+            </a:graphic>
+          </wp:inline>
+        </w:drawing>
+      </w:r>
+    </w:p>
+    <w:p>
+      <w:pPr>
+        <w:pStyle w:val="ListParagraph"/>
+        <w:numPr>
+          <w:ilvl w:val="0"/>
+          <w:numId w:val="33"/>
+        </w:numPr>
+      </w:pPr>
+      <w:r>
+        <w:t xml:space="preserve">However, if you take the </w:t>
+      </w:r>
+      <w:r>
+        <w:rPr>
+          <w:b/>
+        </w:rPr>
+        <w:t>“-staging”</w:t>
+      </w:r>
+      <w:r>
+        <w:t xml:space="preserve"> out of the URL and press </w:t>
+      </w:r>
+      <w:r>
+        <w:rPr>
+          <w:b/>
+        </w:rPr>
+        <w:t>Enter</w:t>
+      </w:r>
+      <w:r>
+        <w:t>, you’ll see that the production site is still on v4.0, as expected.</w:t>
+      </w:r>
+    </w:p>
+    <w:p>
+      <w:pPr>
+        <w:pStyle w:val="ListParagraph"/>
+        <w:ind w:left="360"/>
+      </w:pPr>
+      <w:r>
+        <w:rPr>
+          <w:noProof/>
+          <w:lang w:bidi="ar-SA"/>
+        </w:rPr>
+        <w:lastRenderedPageBreak/>
+        <w:drawing>
+          <wp:inline distT="0" distB="0" distL="0" distR="0" wp14:anchorId="0B5071AB" wp14:editId="28255835">
+            <wp:extent cx="3742857" cy="2038095"/>
+            <wp:effectExtent l="0" t="0" r="0" b="635"/>
+            <wp:docPr id="59" name="Picture 59"/>
+            <wp:cNvGraphicFramePr>
+              <a:graphicFrameLocks xmlns:a="http://schemas.openxmlformats.org/drawingml/2006/main" noChangeAspect="1"/>
+            </wp:cNvGraphicFramePr>
+            <a:graphic xmlns:a="http://schemas.openxmlformats.org/drawingml/2006/main">
+              <a:graphicData uri="http://schemas.openxmlformats.org/drawingml/2006/picture">
+                <pic:pic xmlns:pic="http://schemas.openxmlformats.org/drawingml/2006/picture">
+                  <pic:nvPicPr>
+                    <pic:cNvPr id="1" name=""/>
+                    <pic:cNvPicPr/>
+                  </pic:nvPicPr>
+                  <pic:blipFill>
+                    <a:blip r:embed="rId134"/>
+                    <a:stretch>
+                      <a:fillRect/>
+                    </a:stretch>
+                  </pic:blipFill>
+                  <pic:spPr>
+                    <a:xfrm>
+                      <a:off x="0" y="0"/>
+                      <a:ext cx="3742857" cy="2038095"/>
+                    </a:xfrm>
+                    <a:prstGeom prst="rect">
+                      <a:avLst/>
+                    </a:prstGeom>
+                  </pic:spPr>
+                </pic:pic>
+              </a:graphicData>
+            </a:graphic>
+          </wp:inline>
+        </w:drawing>
+      </w:r>
+    </w:p>
+    <w:p>
+      <w:pPr>
+        <w:pStyle w:val="ListParagraph"/>
+        <w:numPr>
+          <w:ilvl w:val="0"/>
+          <w:numId w:val="33"/>
+        </w:numPr>
+      </w:pPr>
+      <w:r>
+        <w:t xml:space="preserve">Expand the </w:t>
+      </w:r>
+      <w:r>
+        <w:rPr>
+          <w:b/>
+        </w:rPr>
+        <w:t>Server Explorer</w:t>
+      </w:r>
+      <w:r>
+        <w:t xml:space="preserve"> from the left side of Visual Studio.</w:t>
+      </w:r>
+    </w:p>
+    <w:p>
+      <w:pPr>
+        <w:pStyle w:val="ListParagraph"/>
+        <w:ind w:left="360"/>
+      </w:pPr>
+      <w:r>
+        <w:rPr>
+          <w:noProof/>
+          <w:lang w:bidi="ar-SA"/>
+        </w:rPr>
+        <w:drawing>
+          <wp:inline distT="0" distB="0" distL="0" distR="0" wp14:anchorId="7E15B7CD" wp14:editId="4B78057F">
+            <wp:extent cx="552450" cy="2619375"/>
+            <wp:effectExtent l="0" t="0" r="0" b="9525"/>
+            <wp:docPr id="77" name="Picture 77" descr="C:\Users\Ed\AppData\Local\Temp\SNAGHTML3f3c5532.PNG"/>
+            <wp:cNvGraphicFramePr>
+              <a:graphicFrameLocks xmlns:a="http://schemas.openxmlformats.org/drawingml/2006/main" noChangeAspect="1"/>
+            </wp:cNvGraphicFramePr>
+            <a:graphic xmlns:a="http://schemas.openxmlformats.org/drawingml/2006/main">
+              <a:graphicData uri="http://schemas.openxmlformats.org/drawingml/2006/picture">
+                <pic:pic xmlns:pic="http://schemas.openxmlformats.org/drawingml/2006/picture">
+                  <pic:nvPicPr>
+                    <pic:cNvPr id="0" name="Picture 3" descr="C:\Users\Ed\AppData\Local\Temp\SNAGHTML3f3c5532.PNG"/>
+                    <pic:cNvPicPr>
+                      <a:picLocks noChangeAspect="1" noChangeArrowheads="1"/>
+                    </pic:cNvPicPr>
+                  </pic:nvPicPr>
+                  <pic:blipFill>
+                    <a:blip r:embed="rId135">
+                      <a:extLst>
+                        <a:ext uri="{28A0092B-C50C-407E-A947-70E740481C1C}">
+                          <a14:useLocalDpi xmlns:a14="http://schemas.microsoft.com/office/drawing/2010/main" val="0"/>
+                        </a:ext>
+                      </a:extLst>
+                    </a:blip>
+                    <a:srcRect/>
+                    <a:stretch>
+                      <a:fillRect/>
+                    </a:stretch>
+                  </pic:blipFill>
+                  <pic:spPr bwMode="auto">
+                    <a:xfrm>
+                      <a:off x="0" y="0"/>
+                      <a:ext cx="552450" cy="2619375"/>
+                    </a:xfrm>
+                    <a:prstGeom prst="rect">
+                      <a:avLst/>
+                    </a:prstGeom>
+                    <a:noFill/>
+                    <a:ln>
+                      <a:noFill/>
+                    </a:ln>
+                  </pic:spPr>
+                </pic:pic>
+              </a:graphicData>
+            </a:graphic>
+          </wp:inline>
+        </w:drawing>
+      </w:r>
+    </w:p>
+    <w:p>
+      <w:pPr>
+        <w:pStyle w:val="ListParagraph"/>
+        <w:numPr>
+          <w:ilvl w:val="0"/>
+          <w:numId w:val="33"/>
+        </w:numPr>
+      </w:pPr>
+      <w:r>
+        <w:t xml:space="preserve">Drill down into the </w:t>
+      </w:r>
+      <w:r>
+        <w:rPr>
+          <w:b/>
+        </w:rPr>
+        <w:t>Azure</w:t>
+      </w:r>
+      <w:r>
+        <w:t xml:space="preserve"> node to review all of the assets accessible from within the IDE. Note the </w:t>
+      </w:r>
+      <w:r>
+        <w:rPr>
+          <w:b/>
+        </w:rPr>
+        <w:t>production</w:t>
+      </w:r>
+      <w:r>
+        <w:t xml:space="preserve"> slot is at the default level while the </w:t>
+      </w:r>
+      <w:r>
+        <w:rPr>
+          <w:b/>
+        </w:rPr>
+        <w:t>staging</w:t>
+      </w:r>
+      <w:r>
+        <w:t xml:space="preserve"> slot is one level deeper under </w:t>
+      </w:r>
+      <w:r>
+        <w:rPr>
+          <w:b/>
+        </w:rPr>
+        <w:t>Slots</w:t>
+      </w:r>
+      <w:r>
+        <w:t xml:space="preserve">. You can do a lot from this pane, including opening file for editing (and saving back to Azure), reviewing logs, managing </w:t>
+      </w:r>
+      <w:r>
+        <w:rPr>
+          <w:b/>
+        </w:rPr>
+        <w:t>WebJobs</w:t>
+      </w:r>
+      <w:r>
+        <w:t>, and more.</w:t>
+      </w:r>
+    </w:p>
+    <w:p>
+      <w:pPr>
+        <w:pStyle w:val="ListParagraph"/>
+        <w:ind w:left="360"/>
+      </w:pPr>
+      <w:r>
+        <w:rPr>
+          <w:noProof/>
+          <w:lang w:bidi="ar-SA"/>
+        </w:rPr>
+        <w:lastRenderedPageBreak/>
+        <w:drawing>
+          <wp:inline distT="0" distB="0" distL="0" distR="0" wp14:anchorId="493CA406" wp14:editId="366D67CD">
+            <wp:extent cx="2857143" cy="3752381"/>
+            <wp:effectExtent l="0" t="0" r="635" b="635"/>
+            <wp:docPr id="84" name="Picture 84"/>
+            <wp:cNvGraphicFramePr>
+              <a:graphicFrameLocks xmlns:a="http://schemas.openxmlformats.org/drawingml/2006/main" noChangeAspect="1"/>
+            </wp:cNvGraphicFramePr>
+            <a:graphic xmlns:a="http://schemas.openxmlformats.org/drawingml/2006/main">
+              <a:graphicData uri="http://schemas.openxmlformats.org/drawingml/2006/picture">
+                <pic:pic xmlns:pic="http://schemas.openxmlformats.org/drawingml/2006/picture">
+                  <pic:nvPicPr>
+                    <pic:cNvPr id="1" name=""/>
+                    <pic:cNvPicPr/>
+                  </pic:nvPicPr>
+                  <pic:blipFill>
+                    <a:blip r:embed="rId136"/>
+                    <a:stretch>
+                      <a:fillRect/>
+                    </a:stretch>
+                  </pic:blipFill>
+                  <pic:spPr>
+                    <a:xfrm>
+                      <a:off x="0" y="0"/>
+                      <a:ext cx="2857143" cy="3752381"/>
+                    </a:xfrm>
+                    <a:prstGeom prst="rect">
+                      <a:avLst/>
+                    </a:prstGeom>
+                  </pic:spPr>
+                </pic:pic>
+              </a:graphicData>
+            </a:graphic>
+          </wp:inline>
+        </w:drawing>
+      </w:r>
+    </w:p>
+    <w:p>
+      <w:pPr>
+        <w:pStyle w:val="ListParagraph"/>
+        <w:numPr>
+          <w:ilvl w:val="0"/>
+          <w:numId w:val="33"/>
+        </w:numPr>
+      </w:pPr>
+      <w:r>
+        <w:t xml:space="preserve">Return to the browser window open to the </w:t>
+      </w:r>
+      <w:r>
+        <w:rPr>
+          <w:b/>
+        </w:rPr>
+        <w:t>Azure portal</w:t>
+      </w:r>
+      <w:r>
+        <w:t xml:space="preserve">. Click </w:t>
+      </w:r>
+      <w:r>
+        <w:rPr>
+          <w:b/>
+        </w:rPr>
+        <w:t>Swap</w:t>
+      </w:r>
+      <w:r>
+        <w:t xml:space="preserve"> in the slots blade.</w:t>
+      </w:r>
+    </w:p>
+    <w:p>
+      <w:pPr>
+        <w:pStyle w:val="ListParagraph"/>
+        <w:ind w:left="360"/>
+      </w:pPr>
+      <w:r>
+        <w:rPr>
+          <w:noProof/>
+          <w:lang w:bidi="ar-SA"/>
+        </w:rPr>
+        <w:drawing>
+          <wp:inline distT="0" distB="0" distL="0" distR="0" wp14:anchorId="16116646" wp14:editId="348D35EA">
+            <wp:extent cx="5352381" cy="1428571"/>
+            <wp:effectExtent l="0" t="0" r="1270" b="635"/>
+            <wp:docPr id="61" name="Picture 61"/>
+            <wp:cNvGraphicFramePr>
+              <a:graphicFrameLocks xmlns:a="http://schemas.openxmlformats.org/drawingml/2006/main" noChangeAspect="1"/>
+            </wp:cNvGraphicFramePr>
+            <a:graphic xmlns:a="http://schemas.openxmlformats.org/drawingml/2006/main">
+              <a:graphicData uri="http://schemas.openxmlformats.org/drawingml/2006/picture">
+                <pic:pic xmlns:pic="http://schemas.openxmlformats.org/drawingml/2006/picture">
+                  <pic:nvPicPr>
+                    <pic:cNvPr id="1" name=""/>
+                    <pic:cNvPicPr/>
+                  </pic:nvPicPr>
+                  <pic:blipFill>
+                    <a:blip r:embed="rId137"/>
+                    <a:stretch>
+                      <a:fillRect/>
+                    </a:stretch>
+                  </pic:blipFill>
+                  <pic:spPr>
+                    <a:xfrm>
+                      <a:off x="0" y="0"/>
+                      <a:ext cx="5352381" cy="1428571"/>
+                    </a:xfrm>
+                    <a:prstGeom prst="rect">
+                      <a:avLst/>
+                    </a:prstGeom>
+                  </pic:spPr>
+                </pic:pic>
+              </a:graphicData>
+            </a:graphic>
+          </wp:inline>
+        </w:drawing>
+      </w:r>
+    </w:p>
+    <w:p>
+      <w:pPr>
+        <w:pStyle w:val="ListParagraph"/>
+        <w:numPr>
+          <w:ilvl w:val="0"/>
+          <w:numId w:val="33"/>
+        </w:numPr>
+      </w:pPr>
+      <w:r>
+        <w:t xml:space="preserve">The default options here are exactly what we want: to swap the production and staging slots. </w:t>
+      </w:r>
+      <w:r>
+        <w:t xml:space="preserve">Click </w:t>
+      </w:r>
+      <w:r>
+        <w:rPr>
+          <w:b/>
+        </w:rPr>
+        <w:t>OK</w:t>
+      </w:r>
+      <w:r>
+        <w:t xml:space="preserve">. Note that if your apps rely on </w:t>
+      </w:r>
+      <w:r>
+        <w:rPr>
+          <w:b/>
+        </w:rPr>
+        <w:t>slot-level configuration settings</w:t>
+      </w:r>
+      <w:r>
+        <w:t xml:space="preserve"> (such as connection strings or app settings marked “slot”), then the worker processes will be restarted. If you’re working under those circumstances and would like to warm up the app before the swap completes, you can select the </w:t>
+      </w:r>
+      <w:r>
+        <w:rPr>
+          <w:b/>
+        </w:rPr>
+        <w:t>Swap with preview</w:t>
+      </w:r>
+      <w:r>
+        <w:t xml:space="preserve"> swap type.</w:t>
+      </w:r>
+    </w:p>
+    <w:p>
+      <w:pPr>
+        <w:pStyle w:val="ListParagraph"/>
+        <w:ind w:left="360"/>
+      </w:pPr>
+      <w:r>
+        <w:rPr>
+          <w:noProof/>
+          <w:lang w:bidi="ar-SA"/>
+        </w:rPr>
+        <w:lastRenderedPageBreak/>
+        <w:drawing>
+          <wp:inline distT="0" distB="0" distL="0" distR="0" wp14:anchorId="549BF867" wp14:editId="7E95684C">
+            <wp:extent cx="3047619" cy="3800000"/>
+            <wp:effectExtent l="0" t="0" r="635" b="0"/>
+            <wp:docPr id="62" name="Picture 62"/>
+            <wp:cNvGraphicFramePr>
+              <a:graphicFrameLocks xmlns:a="http://schemas.openxmlformats.org/drawingml/2006/main" noChangeAspect="1"/>
+            </wp:cNvGraphicFramePr>
+            <a:graphic xmlns:a="http://schemas.openxmlformats.org/drawingml/2006/main">
+              <a:graphicData uri="http://schemas.openxmlformats.org/drawingml/2006/picture">
+                <pic:pic xmlns:pic="http://schemas.openxmlformats.org/drawingml/2006/picture">
+                  <pic:nvPicPr>
+                    <pic:cNvPr id="1" name=""/>
+                    <pic:cNvPicPr/>
+                  </pic:nvPicPr>
+                  <pic:blipFill>
+                    <a:blip r:embed="rId138"/>
+                    <a:stretch>
+                      <a:fillRect/>
+                    </a:stretch>
+                  </pic:blipFill>
+                  <pic:spPr>
+                    <a:xfrm>
+                      <a:off x="0" y="0"/>
+                      <a:ext cx="3047619" cy="3800000"/>
+                    </a:xfrm>
+                    <a:prstGeom prst="rect">
+                      <a:avLst/>
+                    </a:prstGeom>
+                  </pic:spPr>
+                </pic:pic>
+              </a:graphicData>
+            </a:graphic>
+          </wp:inline>
+        </w:drawing>
+      </w:r>
+    </w:p>
+    <w:p>
+      <w:pPr>
+        <w:pStyle w:val="ListParagraph"/>
+        <w:numPr>
+          <w:ilvl w:val="0"/>
+          <w:numId w:val="33"/>
+        </w:numPr>
+      </w:pPr>
+      <w:r>
+        <w:t xml:space="preserve">Return to </w:t>
+      </w:r>
+      <w:r>
+        <w:rPr>
+          <w:b/>
+        </w:rPr>
+        <w:t>Visual Studio</w:t>
+      </w:r>
+      <w:r>
+        <w:t xml:space="preserve"> and refresh the built-in browser by right-clicking with the document and selecting </w:t>
+      </w:r>
+      <w:r>
+        <w:rPr>
+          <w:b/>
+        </w:rPr>
+        <w:t>Refresh</w:t>
+      </w:r>
+      <w:r>
+        <w:t xml:space="preserve">. Note that you can’t </w:t>
+      </w:r>
+      <w:r>
+        <w:rPr>
+          <w:b/>
+        </w:rPr>
+        <w:t>F5</w:t>
+      </w:r>
+      <w:r>
+        <w:t xml:space="preserve"> since that would build and run the solution.</w:t>
+      </w:r>
+    </w:p>
+    <w:p>
+      <w:pPr>
+        <w:pStyle w:val="ListParagraph"/>
+        <w:ind w:left="360"/>
+      </w:pPr>
+      <w:r>
+        <w:rPr>
+          <w:noProof/>
+          <w:lang w:bidi="ar-SA"/>
+        </w:rPr>
+        <w:drawing>
+          <wp:inline distT="0" distB="0" distL="0" distR="0" wp14:anchorId="6FBC4D6D" wp14:editId="25F331CE">
+            <wp:extent cx="4666667" cy="2790476"/>
+            <wp:effectExtent l="0" t="0" r="635" b="0"/>
+            <wp:docPr id="66" name="Picture 66"/>
+            <wp:cNvGraphicFramePr>
+              <a:graphicFrameLocks xmlns:a="http://schemas.openxmlformats.org/drawingml/2006/main" noChangeAspect="1"/>
+            </wp:cNvGraphicFramePr>
+            <a:graphic xmlns:a="http://schemas.openxmlformats.org/drawingml/2006/main">
+              <a:graphicData uri="http://schemas.openxmlformats.org/drawingml/2006/picture">
+                <pic:pic xmlns:pic="http://schemas.openxmlformats.org/drawingml/2006/picture">
+                  <pic:nvPicPr>
+                    <pic:cNvPr id="1" name=""/>
+                    <pic:cNvPicPr/>
+                  </pic:nvPicPr>
+                  <pic:blipFill>
+                    <a:blip r:embed="rId139"/>
+                    <a:stretch>
+                      <a:fillRect/>
+                    </a:stretch>
+                  </pic:blipFill>
+                  <pic:spPr>
+                    <a:xfrm>
+                      <a:off x="0" y="0"/>
+                      <a:ext cx="4666667" cy="2790476"/>
+                    </a:xfrm>
+                    <a:prstGeom prst="rect">
+                      <a:avLst/>
+                    </a:prstGeom>
+                  </pic:spPr>
+                </pic:pic>
+              </a:graphicData>
+            </a:graphic>
+          </wp:inline>
+        </w:drawing>
+      </w:r>
+    </w:p>
+    <w:p>
+      <w:pPr>
+        <w:pStyle w:val="ListParagraph"/>
+        <w:numPr>
+          <w:ilvl w:val="0"/>
+          <w:numId w:val="33"/>
+        </w:numPr>
+      </w:pPr>
+      <w:r>
+        <w:t xml:space="preserve">The </w:t>
+      </w:r>
+      <w:r>
+        <w:rPr>
+          <w:b/>
+        </w:rPr>
+        <w:t>production</w:t>
+      </w:r>
+      <w:r>
+        <w:t xml:space="preserve"> site should now show the </w:t>
+      </w:r>
+      <w:r>
+        <w:rPr>
+          <w:b/>
+        </w:rPr>
+        <w:t>v5.0</w:t>
+      </w:r>
+      <w:r>
+        <w:t xml:space="preserve"> as expected.</w:t>
+      </w:r>
+    </w:p>
+    <w:p>
+      <w:pPr>
+        <w:pStyle w:val="ListParagraph"/>
+        <w:ind w:left="360"/>
+      </w:pPr>
+      <w:r>
+        <w:rPr>
+          <w:noProof/>
+          <w:lang w:bidi="ar-SA"/>
+        </w:rPr>
+        <w:lastRenderedPageBreak/>
+        <w:drawing>
+          <wp:inline distT="0" distB="0" distL="0" distR="0" wp14:anchorId="31564BCC" wp14:editId="56A6961E">
+            <wp:extent cx="3780952" cy="2047619"/>
+            <wp:effectExtent l="0" t="0" r="0" b="0"/>
+            <wp:docPr id="74" name="Picture 74"/>
+            <wp:cNvGraphicFramePr>
+              <a:graphicFrameLocks xmlns:a="http://schemas.openxmlformats.org/drawingml/2006/main" noChangeAspect="1"/>
+            </wp:cNvGraphicFramePr>
+            <a:graphic xmlns:a="http://schemas.openxmlformats.org/drawingml/2006/main">
+              <a:graphicData uri="http://schemas.openxmlformats.org/drawingml/2006/picture">
+                <pic:pic xmlns:pic="http://schemas.openxmlformats.org/drawingml/2006/picture">
+                  <pic:nvPicPr>
+                    <pic:cNvPr id="1" name=""/>
+                    <pic:cNvPicPr/>
+                  </pic:nvPicPr>
+                  <pic:blipFill>
+                    <a:blip r:embed="rId140"/>
+                    <a:stretch>
+                      <a:fillRect/>
+                    </a:stretch>
+                  </pic:blipFill>
+                  <pic:spPr>
+                    <a:xfrm>
+                      <a:off x="0" y="0"/>
+                      <a:ext cx="3780952" cy="2047619"/>
+                    </a:xfrm>
+                    <a:prstGeom prst="rect">
+                      <a:avLst/>
+                    </a:prstGeom>
+                  </pic:spPr>
+                </pic:pic>
+              </a:graphicData>
+            </a:graphic>
+          </wp:inline>
+        </w:drawing>
+      </w:r>
+    </w:p>
+    <w:p>
+      <w:pPr>
+        <w:pStyle w:val="ListParagraph"/>
+        <w:numPr>
+          <w:ilvl w:val="0"/>
+          <w:numId w:val="33"/>
+        </w:numPr>
+      </w:pPr>
+      <w:r>
+        <w:t xml:space="preserve">You can also confirm that the </w:t>
+      </w:r>
+      <w:r>
+        <w:rPr>
+          <w:b/>
+        </w:rPr>
+        <w:t>staging</w:t>
+      </w:r>
+      <w:r>
+        <w:t xml:space="preserve"> s</w:t>
+      </w:r>
+      <w:r>
+        <w:t>lot</w:t>
+      </w:r>
+      <w:r>
+        <w:t xml:space="preserve"> </w:t>
+      </w:r>
+      <w:r>
+        <w:t xml:space="preserve">is now hosting the former production build of </w:t>
+      </w:r>
+      <w:r>
+        <w:rPr>
+          <w:b/>
+        </w:rPr>
+        <w:t>v4.0</w:t>
+      </w:r>
+      <w:r>
+        <w:t>. In the event something bad happened with the v5.0 build, you could simply run the swap again and this running build would be back in production.</w:t>
+      </w:r>
+    </w:p>
+    <w:p>
+      <w:pPr>
+        <w:pStyle w:val="ListParagraph"/>
+        <w:ind w:left="360"/>
+      </w:pPr>
+      <w:r>
+        <w:rPr>
+          <w:noProof/>
+          <w:lang w:bidi="ar-SA"/>
+        </w:rPr>
+        <w:drawing>
+          <wp:inline distT="0" distB="0" distL="0" distR="0" wp14:anchorId="7D592D02" wp14:editId="6120AD45">
+            <wp:extent cx="3771429" cy="2076190"/>
+            <wp:effectExtent l="0" t="0" r="635" b="635"/>
+            <wp:docPr id="75" name="Picture 75"/>
+            <wp:cNvGraphicFramePr>
+              <a:graphicFrameLocks xmlns:a="http://schemas.openxmlformats.org/drawingml/2006/main" noChangeAspect="1"/>
+            </wp:cNvGraphicFramePr>
+            <a:graphic xmlns:a="http://schemas.openxmlformats.org/drawingml/2006/main">
+              <a:graphicData uri="http://schemas.openxmlformats.org/drawingml/2006/picture">
+                <pic:pic xmlns:pic="http://schemas.openxmlformats.org/drawingml/2006/picture">
+                  <pic:nvPicPr>
+                    <pic:cNvPr id="1" name=""/>
+                    <pic:cNvPicPr/>
+                  </pic:nvPicPr>
+                  <pic:blipFill>
+                    <a:blip r:embed="rId141"/>
+                    <a:stretch>
+                      <a:fillRect/>
+                    </a:stretch>
+                  </pic:blipFill>
+                  <pic:spPr>
+                    <a:xfrm>
+                      <a:off x="0" y="0"/>
+                      <a:ext cx="3771429" cy="2076190"/>
+                    </a:xfrm>
+                    <a:prstGeom prst="rect">
+                      <a:avLst/>
+                    </a:prstGeom>
+                  </pic:spPr>
+                </pic:pic>
+              </a:graphicData>
+            </a:graphic>
+          </wp:inline>
+        </w:drawing>
+      </w:r>
+    </w:p>
+    <w:p>
+      <w:pPr>
+        <w:pStyle w:val="ListParagraph"/>
+        <w:numPr>
+          <w:ilvl w:val="0"/>
+          <w:numId w:val="33"/>
+        </w:numPr>
+      </w:pPr>
+      <w:r>
+        <w:t xml:space="preserve">It’s important to note that while we deployed to the staging slot using Visual Studio, you could have just as easily set up CICD in TFS to deploy to </w:t>
+      </w:r>
+      <w:r>
+        <w:t xml:space="preserve">the </w:t>
+      </w:r>
+      <w:r>
+        <w:t xml:space="preserve">staging </w:t>
+      </w:r>
+      <w:r>
+        <w:t xml:space="preserve">slot </w:t>
+      </w:r>
+      <w:r>
+        <w:t>as well.</w:t>
+      </w:r>
+      <w:r>
+        <w:t xml:space="preserve"> There are even tasks to automate the swapping of slots, so you could set up everything you need in the release definition.</w:t>
+      </w:r>
+    </w:p>
     <w:sectPr>
       <w:pgSz w:w="12240" w:h="15840"/>
       <w:pgMar w:top="1440" w:right="1080" w:bottom="1440" w:left="1440" w:header="720" w:footer="720" w:gutter="0"/>
@@ -10181,6 +12877,92 @@
     </w:lvl>
   </w:abstractNum>
   <w:abstractNum w:abstractNumId="5" w15:restartNumberingAfterBreak="0">
+    <w:nsid w:val="14B52A67"/>
+    <w:multiLevelType w:val="hybridMultilevel"/>
+    <w:tmpl w:val="268076A4"/>
+    <w:lvl w:ilvl="0" w:tplc="0409000F">
+      <w:start w:val="1"/>
+      <w:numFmt w:val="decimal"/>
+      <w:lvlText w:val="%1."/>
+      <w:lvlJc w:val="left"/>
+      <w:pPr>
+        <w:ind w:left="360" w:hanging="360"/>
+      </w:pPr>
+    </w:lvl>
+    <w:lvl w:ilvl="1" w:tplc="04090019" w:tentative="1">
+      <w:start w:val="1"/>
+      <w:numFmt w:val="lowerLetter"/>
+      <w:lvlText w:val="%2."/>
+      <w:lvlJc w:val="left"/>
+      <w:pPr>
+        <w:ind w:left="1080" w:hanging="360"/>
+      </w:pPr>
+    </w:lvl>
+    <w:lvl w:ilvl="2" w:tplc="0409001B" w:tentative="1">
+      <w:start w:val="1"/>
+      <w:numFmt w:val="lowerRoman"/>
+      <w:lvlText w:val="%3."/>
+      <w:lvlJc w:val="right"/>
+      <w:pPr>
+        <w:ind w:left="1800" w:hanging="180"/>
+      </w:pPr>
+    </w:lvl>
+    <w:lvl w:ilvl="3" w:tplc="0409000F" w:tentative="1">
+      <w:start w:val="1"/>
+      <w:numFmt w:val="decimal"/>
+      <w:lvlText w:val="%4."/>
+      <w:lvlJc w:val="left"/>
+      <w:pPr>
+        <w:ind w:left="2520" w:hanging="360"/>
+      </w:pPr>
+    </w:lvl>
+    <w:lvl w:ilvl="4" w:tplc="04090019" w:tentative="1">
+      <w:start w:val="1"/>
+      <w:numFmt w:val="lowerLetter"/>
+      <w:lvlText w:val="%5."/>
+      <w:lvlJc w:val="left"/>
+      <w:pPr>
+        <w:ind w:left="3240" w:hanging="360"/>
+      </w:pPr>
+    </w:lvl>
+    <w:lvl w:ilvl="5" w:tplc="0409001B" w:tentative="1">
+      <w:start w:val="1"/>
+      <w:numFmt w:val="lowerRoman"/>
+      <w:lvlText w:val="%6."/>
+      <w:lvlJc w:val="right"/>
+      <w:pPr>
+        <w:ind w:left="3960" w:hanging="180"/>
+      </w:pPr>
+    </w:lvl>
+    <w:lvl w:ilvl="6" w:tplc="0409000F" w:tentative="1">
+      <w:start w:val="1"/>
+      <w:numFmt w:val="decimal"/>
+      <w:lvlText w:val="%7."/>
+      <w:lvlJc w:val="left"/>
+      <w:pPr>
+        <w:ind w:left="4680" w:hanging="360"/>
+      </w:pPr>
+    </w:lvl>
+    <w:lvl w:ilvl="7" w:tplc="04090019" w:tentative="1">
+      <w:start w:val="1"/>
+      <w:numFmt w:val="lowerLetter"/>
+      <w:lvlText w:val="%8."/>
+      <w:lvlJc w:val="left"/>
+      <w:pPr>
+        <w:ind w:left="5400" w:hanging="360"/>
+      </w:pPr>
+    </w:lvl>
+    <w:lvl w:ilvl="8" w:tplc="0409001B" w:tentative="1">
+      <w:start w:val="1"/>
+      <w:numFmt w:val="lowerRoman"/>
+      <w:lvlText w:val="%9."/>
+      <w:lvlJc w:val="right"/>
+      <w:pPr>
+        <w:ind w:left="6120" w:hanging="180"/>
+      </w:pPr>
+    </w:lvl>
+  </w:abstractNum>
+  <w:abstractNum w:abstractNumId="6" w15:restartNumberingAfterBreak="0">
     <w:nsid w:val="155C1EBB"/>
     <w:multiLevelType w:val="multilevel"/>
     <w:tmpl w:val="C15A1C64"/>
@@ -10326,7 +13108,7 @@
       </w:rPr>
     </w:lvl>
   </w:abstractNum>
-  <w:abstractNum w:abstractNumId="6" w15:restartNumberingAfterBreak="0">
+  <w:abstractNum w:abstractNumId="7" w15:restartNumberingAfterBreak="0">
     <w:nsid w:val="24D24936"/>
     <w:multiLevelType w:val="hybridMultilevel"/>
     <w:tmpl w:val="3C0C1394"/>
@@ -10412,7 +13194,7 @@
       </w:pPr>
     </w:lvl>
   </w:abstractNum>
-  <w:abstractNum w:abstractNumId="7" w15:restartNumberingAfterBreak="0">
+  <w:abstractNum w:abstractNumId="8" w15:restartNumberingAfterBreak="0">
     <w:nsid w:val="281A1755"/>
     <w:multiLevelType w:val="hybridMultilevel"/>
     <w:tmpl w:val="DCE6E72E"/>
@@ -10498,7 +13280,7 @@
       </w:pPr>
     </w:lvl>
   </w:abstractNum>
-  <w:abstractNum w:abstractNumId="8" w15:restartNumberingAfterBreak="0">
+  <w:abstractNum w:abstractNumId="9" w15:restartNumberingAfterBreak="0">
     <w:nsid w:val="2D485C3F"/>
     <w:multiLevelType w:val="multilevel"/>
     <w:tmpl w:val="0E900554"/>
@@ -10632,7 +13414,7 @@
       </w:rPr>
     </w:lvl>
   </w:abstractNum>
-  <w:abstractNum w:abstractNumId="9" w15:restartNumberingAfterBreak="0">
+  <w:abstractNum w:abstractNumId="10" w15:restartNumberingAfterBreak="0">
     <w:nsid w:val="301D09A9"/>
     <w:multiLevelType w:val="hybridMultilevel"/>
     <w:tmpl w:val="DCE6E72E"/>
@@ -10718,7 +13500,7 @@
       </w:pPr>
     </w:lvl>
   </w:abstractNum>
-  <w:abstractNum w:abstractNumId="10" w15:restartNumberingAfterBreak="0">
+  <w:abstractNum w:abstractNumId="11" w15:restartNumberingAfterBreak="0">
     <w:nsid w:val="315F5581"/>
     <w:multiLevelType w:val="hybridMultilevel"/>
     <w:tmpl w:val="BA922670"/>
@@ -10804,7 +13586,7 @@
       </w:pPr>
     </w:lvl>
   </w:abstractNum>
-  <w:abstractNum w:abstractNumId="11" w15:restartNumberingAfterBreak="0">
+  <w:abstractNum w:abstractNumId="12" w15:restartNumberingAfterBreak="0">
     <w:nsid w:val="33673A9A"/>
     <w:multiLevelType w:val="multilevel"/>
     <w:tmpl w:val="7C0675A4"/>
@@ -10938,7 +13720,7 @@
       </w:rPr>
     </w:lvl>
   </w:abstractNum>
-  <w:abstractNum w:abstractNumId="12" w15:restartNumberingAfterBreak="0">
+  <w:abstractNum w:abstractNumId="13" w15:restartNumberingAfterBreak="0">
     <w:nsid w:val="36466A3E"/>
     <w:multiLevelType w:val="hybridMultilevel"/>
     <w:tmpl w:val="268076A4"/>
@@ -11024,7 +13806,7 @@
       </w:pPr>
     </w:lvl>
   </w:abstractNum>
-  <w:abstractNum w:abstractNumId="13" w15:restartNumberingAfterBreak="0">
+  <w:abstractNum w:abstractNumId="14" w15:restartNumberingAfterBreak="0">
     <w:nsid w:val="3B3654FB"/>
     <w:multiLevelType w:val="hybridMultilevel"/>
     <w:tmpl w:val="65ACE868"/>
@@ -11110,7 +13892,7 @@
       </w:pPr>
     </w:lvl>
   </w:abstractNum>
-  <w:abstractNum w:abstractNumId="14" w15:restartNumberingAfterBreak="0">
+  <w:abstractNum w:abstractNumId="15" w15:restartNumberingAfterBreak="0">
     <w:nsid w:val="3CE723B5"/>
     <w:multiLevelType w:val="hybridMultilevel"/>
     <w:tmpl w:val="96A47BF2"/>
@@ -11196,7 +13978,7 @@
       </w:pPr>
     </w:lvl>
   </w:abstractNum>
-  <w:abstractNum w:abstractNumId="15" w15:restartNumberingAfterBreak="0">
+  <w:abstractNum w:abstractNumId="16" w15:restartNumberingAfterBreak="0">
     <w:nsid w:val="3F6008D4"/>
     <w:multiLevelType w:val="hybridMultilevel"/>
     <w:tmpl w:val="8C02B7B8"/>
@@ -11282,7 +14064,7 @@
       </w:pPr>
     </w:lvl>
   </w:abstractNum>
-  <w:abstractNum w:abstractNumId="16" w15:restartNumberingAfterBreak="0">
+  <w:abstractNum w:abstractNumId="17" w15:restartNumberingAfterBreak="0">
     <w:nsid w:val="410769C9"/>
     <w:multiLevelType w:val="hybridMultilevel"/>
     <w:tmpl w:val="DCE6E72E"/>
@@ -11368,7 +14150,7 @@
       </w:pPr>
     </w:lvl>
   </w:abstractNum>
-  <w:abstractNum w:abstractNumId="17" w15:restartNumberingAfterBreak="0">
+  <w:abstractNum w:abstractNumId="18" w15:restartNumberingAfterBreak="0">
     <w:nsid w:val="4435603B"/>
     <w:multiLevelType w:val="hybridMultilevel"/>
     <w:tmpl w:val="DCE6E72E"/>
@@ -11454,7 +14236,7 @@
       </w:pPr>
     </w:lvl>
   </w:abstractNum>
-  <w:abstractNum w:abstractNumId="18" w15:restartNumberingAfterBreak="0">
+  <w:abstractNum w:abstractNumId="19" w15:restartNumberingAfterBreak="0">
     <w:nsid w:val="4F7740E6"/>
     <w:multiLevelType w:val="multilevel"/>
     <w:tmpl w:val="01EAA972"/>
@@ -11576,7 +14358,7 @@
       </w:rPr>
     </w:lvl>
   </w:abstractNum>
-  <w:abstractNum w:abstractNumId="19" w15:restartNumberingAfterBreak="0">
+  <w:abstractNum w:abstractNumId="20" w15:restartNumberingAfterBreak="0">
     <w:nsid w:val="57937A46"/>
     <w:multiLevelType w:val="hybridMultilevel"/>
     <w:tmpl w:val="1E94638A"/>
@@ -11717,7 +14499,93 @@
       </w:rPr>
     </w:lvl>
   </w:abstractNum>
-  <w:abstractNum w:abstractNumId="20" w15:restartNumberingAfterBreak="0">
+  <w:abstractNum w:abstractNumId="21" w15:restartNumberingAfterBreak="0">
+    <w:nsid w:val="59A14E87"/>
+    <w:multiLevelType w:val="hybridMultilevel"/>
+    <w:tmpl w:val="268076A4"/>
+    <w:lvl w:ilvl="0" w:tplc="0409000F">
+      <w:start w:val="1"/>
+      <w:numFmt w:val="decimal"/>
+      <w:lvlText w:val="%1."/>
+      <w:lvlJc w:val="left"/>
+      <w:pPr>
+        <w:ind w:left="360" w:hanging="360"/>
+      </w:pPr>
+    </w:lvl>
+    <w:lvl w:ilvl="1" w:tplc="04090019" w:tentative="1">
+      <w:start w:val="1"/>
+      <w:numFmt w:val="lowerLetter"/>
+      <w:lvlText w:val="%2."/>
+      <w:lvlJc w:val="left"/>
+      <w:pPr>
+        <w:ind w:left="1080" w:hanging="360"/>
+      </w:pPr>
+    </w:lvl>
+    <w:lvl w:ilvl="2" w:tplc="0409001B" w:tentative="1">
+      <w:start w:val="1"/>
+      <w:numFmt w:val="lowerRoman"/>
+      <w:lvlText w:val="%3."/>
+      <w:lvlJc w:val="right"/>
+      <w:pPr>
+        <w:ind w:left="1800" w:hanging="180"/>
+      </w:pPr>
+    </w:lvl>
+    <w:lvl w:ilvl="3" w:tplc="0409000F" w:tentative="1">
+      <w:start w:val="1"/>
+      <w:numFmt w:val="decimal"/>
+      <w:lvlText w:val="%4."/>
+      <w:lvlJc w:val="left"/>
+      <w:pPr>
+        <w:ind w:left="2520" w:hanging="360"/>
+      </w:pPr>
+    </w:lvl>
+    <w:lvl w:ilvl="4" w:tplc="04090019" w:tentative="1">
+      <w:start w:val="1"/>
+      <w:numFmt w:val="lowerLetter"/>
+      <w:lvlText w:val="%5."/>
+      <w:lvlJc w:val="left"/>
+      <w:pPr>
+        <w:ind w:left="3240" w:hanging="360"/>
+      </w:pPr>
+    </w:lvl>
+    <w:lvl w:ilvl="5" w:tplc="0409001B" w:tentative="1">
+      <w:start w:val="1"/>
+      <w:numFmt w:val="lowerRoman"/>
+      <w:lvlText w:val="%6."/>
+      <w:lvlJc w:val="right"/>
+      <w:pPr>
+        <w:ind w:left="3960" w:hanging="180"/>
+      </w:pPr>
+    </w:lvl>
+    <w:lvl w:ilvl="6" w:tplc="0409000F" w:tentative="1">
+      <w:start w:val="1"/>
+      <w:numFmt w:val="decimal"/>
+      <w:lvlText w:val="%7."/>
+      <w:lvlJc w:val="left"/>
+      <w:pPr>
+        <w:ind w:left="4680" w:hanging="360"/>
+      </w:pPr>
+    </w:lvl>
+    <w:lvl w:ilvl="7" w:tplc="04090019" w:tentative="1">
+      <w:start w:val="1"/>
+      <w:numFmt w:val="lowerLetter"/>
+      <w:lvlText w:val="%8."/>
+      <w:lvlJc w:val="left"/>
+      <w:pPr>
+        <w:ind w:left="5400" w:hanging="360"/>
+      </w:pPr>
+    </w:lvl>
+    <w:lvl w:ilvl="8" w:tplc="0409001B" w:tentative="1">
+      <w:start w:val="1"/>
+      <w:numFmt w:val="lowerRoman"/>
+      <w:lvlText w:val="%9."/>
+      <w:lvlJc w:val="right"/>
+      <w:pPr>
+        <w:ind w:left="6120" w:hanging="180"/>
+      </w:pPr>
+    </w:lvl>
+  </w:abstractNum>
+  <w:abstractNum w:abstractNumId="22" w15:restartNumberingAfterBreak="0">
     <w:nsid w:val="5FBC7D07"/>
     <w:multiLevelType w:val="hybridMultilevel"/>
     <w:tmpl w:val="DCE6E72E"/>
@@ -11803,7 +14671,7 @@
       </w:pPr>
     </w:lvl>
   </w:abstractNum>
-  <w:abstractNum w:abstractNumId="21" w15:restartNumberingAfterBreak="0">
+  <w:abstractNum w:abstractNumId="23" w15:restartNumberingAfterBreak="0">
     <w:nsid w:val="642B0C32"/>
     <w:multiLevelType w:val="multilevel"/>
     <w:tmpl w:val="5A723C5C"/>
@@ -11937,7 +14805,7 @@
       </w:rPr>
     </w:lvl>
   </w:abstractNum>
-  <w:abstractNum w:abstractNumId="22" w15:restartNumberingAfterBreak="0">
+  <w:abstractNum w:abstractNumId="24" w15:restartNumberingAfterBreak="0">
     <w:nsid w:val="7007186C"/>
     <w:multiLevelType w:val="multilevel"/>
     <w:tmpl w:val="700C01D4"/>
@@ -12071,7 +14939,7 @@
       </w:rPr>
     </w:lvl>
   </w:abstractNum>
-  <w:abstractNum w:abstractNumId="23" w15:restartNumberingAfterBreak="0">
+  <w:abstractNum w:abstractNumId="25" w15:restartNumberingAfterBreak="0">
     <w:nsid w:val="71617114"/>
     <w:multiLevelType w:val="hybridMultilevel"/>
     <w:tmpl w:val="DCE6E72E"/>
@@ -12157,7 +15025,7 @@
       </w:pPr>
     </w:lvl>
   </w:abstractNum>
-  <w:abstractNum w:abstractNumId="24" w15:restartNumberingAfterBreak="0">
+  <w:abstractNum w:abstractNumId="26" w15:restartNumberingAfterBreak="0">
     <w:nsid w:val="763E04AD"/>
     <w:multiLevelType w:val="hybridMultilevel"/>
     <w:tmpl w:val="DCE6E72E"/>
@@ -12243,7 +15111,7 @@
       </w:pPr>
     </w:lvl>
   </w:abstractNum>
-  <w:abstractNum w:abstractNumId="25" w15:restartNumberingAfterBreak="0">
+  <w:abstractNum w:abstractNumId="27" w15:restartNumberingAfterBreak="0">
     <w:nsid w:val="7A8626E4"/>
     <w:multiLevelType w:val="multilevel"/>
     <w:tmpl w:val="D1FA2490"/>
@@ -12388,7 +15256,7 @@
       </w:rPr>
     </w:lvl>
   </w:abstractNum>
-  <w:abstractNum w:abstractNumId="26" w15:restartNumberingAfterBreak="0">
+  <w:abstractNum w:abstractNumId="28" w15:restartNumberingAfterBreak="0">
     <w:nsid w:val="7AEC0F4D"/>
     <w:multiLevelType w:val="hybridMultilevel"/>
     <w:tmpl w:val="8C02B7B8"/>
@@ -12474,7 +15342,7 @@
       </w:pPr>
     </w:lvl>
   </w:abstractNum>
-  <w:abstractNum w:abstractNumId="27" w15:restartNumberingAfterBreak="0">
+  <w:abstractNum w:abstractNumId="29" w15:restartNumberingAfterBreak="0">
     <w:nsid w:val="7EE03964"/>
     <w:multiLevelType w:val="multilevel"/>
     <w:tmpl w:val="817ABE0C"/>
@@ -12608,7 +15476,7 @@
       </w:rPr>
     </w:lvl>
   </w:abstractNum>
-  <w:abstractNum w:abstractNumId="28" w15:restartNumberingAfterBreak="0">
+  <w:abstractNum w:abstractNumId="30" w15:restartNumberingAfterBreak="0">
     <w:nsid w:val="7F3A3581"/>
     <w:multiLevelType w:val="multilevel"/>
     <w:tmpl w:val="271A6B66"/>
@@ -12743,13 +15611,13 @@
     </w:lvl>
   </w:abstractNum>
   <w:num w:numId="1">
-    <w:abstractNumId w:val="18"/>
+    <w:abstractNumId w:val="19"/>
   </w:num>
   <w:num w:numId="2">
-    <w:abstractNumId w:val="8"/>
+    <w:abstractNumId w:val="9"/>
   </w:num>
   <w:num w:numId="3">
-    <w:abstractNumId w:val="25"/>
+    <w:abstractNumId w:val="27"/>
     <w:lvlOverride w:ilvl="0">
       <w:startOverride w:val="1"/>
     </w:lvlOverride>
@@ -12779,25 +15647,25 @@
     </w:lvlOverride>
   </w:num>
   <w:num w:numId="4">
-    <w:abstractNumId w:val="11"/>
+    <w:abstractNumId w:val="12"/>
   </w:num>
   <w:num w:numId="5">
-    <w:abstractNumId w:val="22"/>
+    <w:abstractNumId w:val="24"/>
   </w:num>
   <w:num w:numId="6">
-    <w:abstractNumId w:val="27"/>
+    <w:abstractNumId w:val="29"/>
   </w:num>
   <w:num w:numId="7">
-    <w:abstractNumId w:val="28"/>
+    <w:abstractNumId w:val="30"/>
   </w:num>
   <w:num w:numId="8">
-    <w:abstractNumId w:val="21"/>
+    <w:abstractNumId w:val="23"/>
   </w:num>
   <w:num w:numId="9">
-    <w:abstractNumId w:val="19"/>
+    <w:abstractNumId w:val="20"/>
   </w:num>
   <w:num w:numId="10">
-    <w:abstractNumId w:val="5"/>
+    <w:abstractNumId w:val="6"/>
     <w:lvlOverride w:ilvl="0">
       <w:startOverride w:val="1"/>
     </w:lvlOverride>
@@ -12830,16 +15698,16 @@
     <w:abstractNumId w:val="3"/>
   </w:num>
   <w:num w:numId="12">
-    <w:abstractNumId w:val="9"/>
+    <w:abstractNumId w:val="10"/>
   </w:num>
   <w:num w:numId="13">
-    <w:abstractNumId w:val="17"/>
+    <w:abstractNumId w:val="18"/>
   </w:num>
   <w:num w:numId="14">
-    <w:abstractNumId w:val="23"/>
+    <w:abstractNumId w:val="25"/>
   </w:num>
   <w:num w:numId="15">
-    <w:abstractNumId w:val="20"/>
+    <w:abstractNumId w:val="22"/>
   </w:num>
   <w:num w:numId="16">
     <w:abstractNumId w:val="1"/>
@@ -12848,46 +15716,52 @@
     <w:abstractNumId w:val="4"/>
   </w:num>
   <w:num w:numId="18">
-    <w:abstractNumId w:val="16"/>
+    <w:abstractNumId w:val="17"/>
   </w:num>
   <w:num w:numId="19">
     <w:abstractNumId w:val="0"/>
   </w:num>
   <w:num w:numId="20">
-    <w:abstractNumId w:val="24"/>
+    <w:abstractNumId w:val="26"/>
   </w:num>
   <w:num w:numId="21">
     <w:abstractNumId w:val="2"/>
   </w:num>
   <w:num w:numId="22">
+    <w:abstractNumId w:val="8"/>
+  </w:num>
+  <w:num w:numId="23">
+    <w:abstractNumId w:val="11"/>
+  </w:num>
+  <w:num w:numId="24">
     <w:abstractNumId w:val="7"/>
   </w:num>
-  <w:num w:numId="23">
-    <w:abstractNumId w:val="10"/>
+  <w:num w:numId="25">
+    <w:abstractNumId w:val="30"/>
   </w:num>
-  <w:num w:numId="24">
-    <w:abstractNumId w:val="6"/>
+  <w:num w:numId="26">
+    <w:abstractNumId w:val="15"/>
   </w:num>
-  <w:num w:numId="25">
+  <w:num w:numId="27">
+    <w:abstractNumId w:val="14"/>
+  </w:num>
+  <w:num w:numId="28">
+    <w:abstractNumId w:val="13"/>
+  </w:num>
+  <w:num w:numId="29">
     <w:abstractNumId w:val="28"/>
   </w:num>
-  <w:num w:numId="26">
-    <w:abstractNumId w:val="14"/>
-  </w:num>
-  <w:num w:numId="27">
-    <w:abstractNumId w:val="13"/>
-  </w:num>
-  <w:num w:numId="28">
-    <w:abstractNumId w:val="12"/>
-  </w:num>
-  <w:num w:numId="29">
-    <w:abstractNumId w:val="26"/>
-  </w:num>
   <w:num w:numId="30">
-    <w:abstractNumId w:val="15"/>
+    <w:abstractNumId w:val="16"/>
   </w:num>
   <w:num w:numId="31">
-    <w:abstractNumId w:val="28"/>
+    <w:abstractNumId w:val="30"/>
+  </w:num>
+  <w:num w:numId="32">
+    <w:abstractNumId w:val="21"/>
+  </w:num>
+  <w:num w:numId="33">
+    <w:abstractNumId w:val="5"/>
   </w:num>
   <w:numIdMacAtCleanup w:val="21"/>
 </w:numbering>
@@ -15429,6 +18303,12 @@
 </file>
 
 <file path=customXml/item2.xml><?xml version="1.0" encoding="utf-8"?>
+<p:properties xmlns:p="http://schemas.microsoft.com/office/2006/metadata/properties" xmlns:xsi="http://www.w3.org/2001/XMLSchema-instance" xmlns:pc="http://schemas.microsoft.com/office/infopath/2007/PartnerControls">
+  <documentManagement/>
+</p:properties>
+</file>
+
+<file path=customXml/item3.xml><?xml version="1.0" encoding="utf-8"?>
 <ct:contentTypeSchema xmlns:ct="http://schemas.microsoft.com/office/2006/metadata/contentType" xmlns:ma="http://schemas.microsoft.com/office/2006/metadata/properties/metaAttributes" ct:_="" ma:_="" ma:contentTypeName="Document" ma:contentTypeID="0x01010025907C08885A4B448C4B7687DE2703F9" ma:contentTypeVersion="0" ma:contentTypeDescription="Create a new document." ma:contentTypeScope="" ma:versionID="fca7f7617ec91df58bf1447f2d74720e">
   <xsd:schema xmlns:xsd="http://www.w3.org/2001/XMLSchema" xmlns:xs="http://www.w3.org/2001/XMLSchema" xmlns:p="http://schemas.microsoft.com/office/2006/metadata/properties" targetNamespace="http://schemas.microsoft.com/office/2006/metadata/properties" ma:root="true" ma:fieldsID="19ef3d69f22175d46987ff5beab34715">
     <xsd:element name="properties">
@@ -15542,19 +18422,13 @@
 </ct:contentTypeSchema>
 </file>
 
-<file path=customXml/item3.xml><?xml version="1.0" encoding="utf-8"?>
+<file path=customXml/item4.xml><?xml version="1.0" encoding="utf-8"?>
 <?mso-contentType ?>
 <FormTemplates xmlns="http://schemas.microsoft.com/sharepoint/v3/contenttype/forms">
   <Display>DocumentLibraryForm</Display>
   <Edit>DocumentLibraryForm</Edit>
   <New>DocumentLibraryForm</New>
 </FormTemplates>
-</file>
-
-<file path=customXml/item4.xml><?xml version="1.0" encoding="utf-8"?>
-<p:properties xmlns:p="http://schemas.microsoft.com/office/2006/metadata/properties" xmlns:xsi="http://www.w3.org/2001/XMLSchema-instance" xmlns:pc="http://schemas.microsoft.com/office/infopath/2007/PartnerControls">
-  <documentManagement/>
-</p:properties>
 </file>
 
 <file path=customXml/item5.xml><?xml version="1.0" encoding="utf-8"?>
@@ -15570,6 +18444,15 @@
 </file>
 
 <file path=customXml/itemProps2.xml><?xml version="1.0" encoding="utf-8"?>
+<ds:datastoreItem xmlns:ds="http://schemas.openxmlformats.org/officeDocument/2006/customXml" ds:itemID="{D5B9A471-6C36-4B4B-96FA-DE9DBD80BDEF}">
+  <ds:schemaRefs>
+    <ds:schemaRef ds:uri="http://schemas.microsoft.com/office/2006/metadata/properties"/>
+    <ds:schemaRef ds:uri="http://schemas.microsoft.com/office/infopath/2007/PartnerControls"/>
+  </ds:schemaRefs>
+</ds:datastoreItem>
+</file>
+
+<file path=customXml/itemProps3.xml><?xml version="1.0" encoding="utf-8"?>
 <ds:datastoreItem xmlns:ds="http://schemas.openxmlformats.org/officeDocument/2006/customXml" ds:itemID="{C21EB1E6-18EF-450E-A8C5-0CCCE5DDC56B}">
   <ds:schemaRefs>
     <ds:schemaRef ds:uri="http://schemas.microsoft.com/office/2006/metadata/contentType"/>
@@ -15585,7 +18468,7 @@
 </ds:datastoreItem>
 </file>
 
-<file path=customXml/itemProps3.xml><?xml version="1.0" encoding="utf-8"?>
+<file path=customXml/itemProps4.xml><?xml version="1.0" encoding="utf-8"?>
 <ds:datastoreItem xmlns:ds="http://schemas.openxmlformats.org/officeDocument/2006/customXml" ds:itemID="{A04731F0-8318-4F12-A4E6-D0CDE1E0D1E0}">
   <ds:schemaRefs>
     <ds:schemaRef ds:uri="http://schemas.microsoft.com/sharepoint/v3/contenttype/forms"/>
@@ -15593,17 +18476,8 @@
 </ds:datastoreItem>
 </file>
 
-<file path=customXml/itemProps4.xml><?xml version="1.0" encoding="utf-8"?>
-<ds:datastoreItem xmlns:ds="http://schemas.openxmlformats.org/officeDocument/2006/customXml" ds:itemID="{D5B9A471-6C36-4B4B-96FA-DE9DBD80BDEF}">
-  <ds:schemaRefs>
-    <ds:schemaRef ds:uri="http://schemas.microsoft.com/office/2006/metadata/properties"/>
-    <ds:schemaRef ds:uri="http://schemas.microsoft.com/office/infopath/2007/PartnerControls"/>
-  </ds:schemaRefs>
-</ds:datastoreItem>
-</file>
-
 <file path=customXml/itemProps5.xml><?xml version="1.0" encoding="utf-8"?>
-<ds:datastoreItem xmlns:ds="http://schemas.openxmlformats.org/officeDocument/2006/customXml" ds:itemID="{4DB3CFDB-DC01-4A35-8955-89F1D1BE523F}">
+<ds:datastoreItem xmlns:ds="http://schemas.openxmlformats.org/officeDocument/2006/customXml" ds:itemID="{0F74867D-AAAE-4729-8E14-20F3B8EBA795}">
   <ds:schemaRefs>
     <ds:schemaRef ds:uri="http://schemas.openxmlformats.org/officeDocument/2006/bibliography"/>
   </ds:schemaRefs>

</xml_diff>